<commit_message>
Added PDF Lab3 DB
</commit_message>
<xml_diff>
--- a/2 DataBases/Lab3/Лабораторная работа №3 БД.docx
+++ b/2 DataBases/Lab3/Лабораторная работа №3 БД.docx
@@ -457,7 +457,7 @@
           <w:pPr>
             <w:pStyle w:val="11"/>
             <w:rPr>
-              <w:rFonts w:eastAsiaTheme="minorEastAsia"/>
+              <w:rFonts w:asciiTheme="minorHAnsi" w:eastAsiaTheme="minorEastAsia" w:hAnsiTheme="minorHAnsi" w:cstheme="minorBidi"/>
               <w:sz w:val="28"/>
               <w:szCs w:val="28"/>
               <w:lang w:eastAsia="ru-RU"/>
@@ -490,7 +490,7 @@
             </w:rPr>
             <w:fldChar w:fldCharType="separate"/>
           </w:r>
-          <w:hyperlink w:anchor="_Toc193817632" w:history="1">
+          <w:hyperlink w:anchor="_Toc195033816" w:history="1">
             <w:r>
               <w:rPr>
                 <w:rStyle w:val="af0"/>
@@ -521,7 +521,7 @@
                 <w:sz w:val="28"/>
                 <w:szCs w:val="28"/>
               </w:rPr>
-              <w:instrText xml:space="preserve"> PAGEREF _Toc193817632 \h </w:instrText>
+              <w:instrText xml:space="preserve"> PAGEREF _Toc195033816 \h </w:instrText>
             </w:r>
             <w:r>
               <w:rPr>
@@ -566,7 +566,7 @@
               <w:lang w:eastAsia="ru-RU"/>
             </w:rPr>
           </w:pPr>
-          <w:hyperlink w:anchor="_Toc193817633" w:history="1">
+          <w:hyperlink w:anchor="_Toc195033817" w:history="1">
             <w:r>
               <w:rPr>
                 <w:rStyle w:val="af0"/>
@@ -597,7 +597,7 @@
                 <w:sz w:val="28"/>
                 <w:szCs w:val="28"/>
               </w:rPr>
-              <w:instrText xml:space="preserve"> PAGEREF _Toc193817633 \h </w:instrText>
+              <w:instrText xml:space="preserve"> PAGEREF _Toc195033817 \h </w:instrText>
             </w:r>
             <w:r>
               <w:rPr>
@@ -620,7 +620,7 @@
                 <w:sz w:val="28"/>
                 <w:szCs w:val="28"/>
               </w:rPr>
-              <w:t>5</w:t>
+              <w:t>4</w:t>
             </w:r>
             <w:r>
               <w:rPr>
@@ -648,7 +648,7 @@
               <w:lang w:eastAsia="ru-RU"/>
             </w:rPr>
           </w:pPr>
-          <w:hyperlink w:anchor="_Toc193817634" w:history="1">
+          <w:hyperlink w:anchor="_Toc195033818" w:history="1">
             <w:r>
               <w:rPr>
                 <w:rStyle w:val="af0"/>
@@ -659,7 +659,7 @@
                 <w:sz w:val="28"/>
                 <w:szCs w:val="28"/>
               </w:rPr>
-              <w:t>Реализация запросов</w:t>
+              <w:t>Функциональные зависимости</w:t>
             </w:r>
             <w:r>
               <w:rPr>
@@ -695,7 +695,235 @@
                 <w:sz w:val="28"/>
                 <w:szCs w:val="28"/>
               </w:rPr>
-              <w:instrText xml:space="preserve"> PAGEREF _Toc193817634 \h </w:instrText>
+              <w:instrText xml:space="preserve"> PAGEREF _Toc195033818 \h </w:instrText>
+            </w:r>
+            <w:r>
+              <w:rPr>
+                <w:rFonts w:ascii="Times New Roman" w:hAnsi="Times New Roman" w:cs="Times New Roman"/>
+                <w:b w:val="0"/>
+                <w:bCs w:val="0"/>
+                <w:noProof/>
+                <w:webHidden/>
+                <w:sz w:val="28"/>
+                <w:szCs w:val="28"/>
+              </w:rPr>
+            </w:r>
+            <w:r>
+              <w:rPr>
+                <w:rFonts w:ascii="Times New Roman" w:hAnsi="Times New Roman" w:cs="Times New Roman"/>
+                <w:b w:val="0"/>
+                <w:bCs w:val="0"/>
+                <w:noProof/>
+                <w:webHidden/>
+                <w:sz w:val="28"/>
+                <w:szCs w:val="28"/>
+              </w:rPr>
+              <w:fldChar w:fldCharType="separate"/>
+            </w:r>
+            <w:r>
+              <w:rPr>
+                <w:rFonts w:ascii="Times New Roman" w:hAnsi="Times New Roman" w:cs="Times New Roman"/>
+                <w:b w:val="0"/>
+                <w:bCs w:val="0"/>
+                <w:noProof/>
+                <w:webHidden/>
+                <w:sz w:val="28"/>
+                <w:szCs w:val="28"/>
+              </w:rPr>
+              <w:t>4</w:t>
+            </w:r>
+            <w:r>
+              <w:rPr>
+                <w:rFonts w:ascii="Times New Roman" w:hAnsi="Times New Roman" w:cs="Times New Roman"/>
+                <w:b w:val="0"/>
+                <w:bCs w:val="0"/>
+                <w:noProof/>
+                <w:webHidden/>
+                <w:sz w:val="28"/>
+                <w:szCs w:val="28"/>
+              </w:rPr>
+              <w:fldChar w:fldCharType="end"/>
+            </w:r>
+          </w:hyperlink>
+        </w:p>
+        <w:p>
+          <w:pPr>
+            <w:pStyle w:val="23"/>
+            <w:tabs>
+              <w:tab w:val="right" w:leader="dot" w:pos="9344"/>
+            </w:tabs>
+            <w:rPr>
+              <w:rFonts w:ascii="Times New Roman" w:eastAsiaTheme="minorEastAsia" w:hAnsi="Times New Roman" w:cs="Times New Roman"/>
+              <w:b w:val="0"/>
+              <w:bCs w:val="0"/>
+              <w:noProof/>
+              <w:sz w:val="28"/>
+              <w:szCs w:val="28"/>
+              <w:lang w:eastAsia="ru-RU"/>
+            </w:rPr>
+          </w:pPr>
+          <w:hyperlink w:anchor="_Toc195033819" w:history="1">
+            <w:r>
+              <w:rPr>
+                <w:rStyle w:val="af0"/>
+                <w:rFonts w:ascii="Times New Roman" w:hAnsi="Times New Roman" w:cs="Times New Roman"/>
+                <w:b w:val="0"/>
+                <w:bCs w:val="0"/>
+                <w:noProof/>
+                <w:sz w:val="28"/>
+                <w:szCs w:val="28"/>
+              </w:rPr>
+              <w:t>Нормальные формы</w:t>
+            </w:r>
+            <w:r>
+              <w:rPr>
+                <w:rFonts w:ascii="Times New Roman" w:hAnsi="Times New Roman" w:cs="Times New Roman"/>
+                <w:b w:val="0"/>
+                <w:bCs w:val="0"/>
+                <w:noProof/>
+                <w:webHidden/>
+                <w:sz w:val="28"/>
+                <w:szCs w:val="28"/>
+              </w:rPr>
+              <w:tab/>
+            </w:r>
+            <w:r>
+              <w:rPr>
+                <w:rFonts w:ascii="Times New Roman" w:hAnsi="Times New Roman" w:cs="Times New Roman"/>
+                <w:b w:val="0"/>
+                <w:bCs w:val="0"/>
+                <w:noProof/>
+                <w:webHidden/>
+                <w:sz w:val="28"/>
+                <w:szCs w:val="28"/>
+              </w:rPr>
+              <w:fldChar w:fldCharType="begin"/>
+            </w:r>
+            <w:r>
+              <w:rPr>
+                <w:rFonts w:ascii="Times New Roman" w:hAnsi="Times New Roman" w:cs="Times New Roman"/>
+                <w:b w:val="0"/>
+                <w:bCs w:val="0"/>
+                <w:noProof/>
+                <w:webHidden/>
+                <w:sz w:val="28"/>
+                <w:szCs w:val="28"/>
+              </w:rPr>
+              <w:instrText xml:space="preserve"> PAGEREF _Toc195033819 \h </w:instrText>
+            </w:r>
+            <w:r>
+              <w:rPr>
+                <w:rFonts w:ascii="Times New Roman" w:hAnsi="Times New Roman" w:cs="Times New Roman"/>
+                <w:b w:val="0"/>
+                <w:bCs w:val="0"/>
+                <w:noProof/>
+                <w:webHidden/>
+                <w:sz w:val="28"/>
+                <w:szCs w:val="28"/>
+              </w:rPr>
+            </w:r>
+            <w:r>
+              <w:rPr>
+                <w:rFonts w:ascii="Times New Roman" w:hAnsi="Times New Roman" w:cs="Times New Roman"/>
+                <w:b w:val="0"/>
+                <w:bCs w:val="0"/>
+                <w:noProof/>
+                <w:webHidden/>
+                <w:sz w:val="28"/>
+                <w:szCs w:val="28"/>
+              </w:rPr>
+              <w:fldChar w:fldCharType="separate"/>
+            </w:r>
+            <w:r>
+              <w:rPr>
+                <w:rFonts w:ascii="Times New Roman" w:hAnsi="Times New Roman" w:cs="Times New Roman"/>
+                <w:b w:val="0"/>
+                <w:bCs w:val="0"/>
+                <w:noProof/>
+                <w:webHidden/>
+                <w:sz w:val="28"/>
+                <w:szCs w:val="28"/>
+              </w:rPr>
+              <w:t>4</w:t>
+            </w:r>
+            <w:r>
+              <w:rPr>
+                <w:rFonts w:ascii="Times New Roman" w:hAnsi="Times New Roman" w:cs="Times New Roman"/>
+                <w:b w:val="0"/>
+                <w:bCs w:val="0"/>
+                <w:noProof/>
+                <w:webHidden/>
+                <w:sz w:val="28"/>
+                <w:szCs w:val="28"/>
+              </w:rPr>
+              <w:fldChar w:fldCharType="end"/>
+            </w:r>
+          </w:hyperlink>
+        </w:p>
+        <w:p>
+          <w:pPr>
+            <w:pStyle w:val="23"/>
+            <w:tabs>
+              <w:tab w:val="right" w:leader="dot" w:pos="9344"/>
+            </w:tabs>
+            <w:rPr>
+              <w:rFonts w:ascii="Times New Roman" w:eastAsiaTheme="minorEastAsia" w:hAnsi="Times New Roman" w:cs="Times New Roman"/>
+              <w:b w:val="0"/>
+              <w:bCs w:val="0"/>
+              <w:noProof/>
+              <w:sz w:val="28"/>
+              <w:szCs w:val="28"/>
+              <w:lang w:eastAsia="ru-RU"/>
+            </w:rPr>
+          </w:pPr>
+          <w:hyperlink w:anchor="_Toc195033820" w:history="1">
+            <w:r>
+              <w:rPr>
+                <w:rStyle w:val="af0"/>
+                <w:rFonts w:ascii="Times New Roman" w:hAnsi="Times New Roman" w:cs="Times New Roman"/>
+                <w:b w:val="0"/>
+                <w:bCs w:val="0"/>
+                <w:noProof/>
+                <w:sz w:val="28"/>
+                <w:szCs w:val="28"/>
+              </w:rPr>
+              <w:t>Денормализация</w:t>
+            </w:r>
+            <w:r>
+              <w:rPr>
+                <w:rFonts w:ascii="Times New Roman" w:hAnsi="Times New Roman" w:cs="Times New Roman"/>
+                <w:b w:val="0"/>
+                <w:bCs w:val="0"/>
+                <w:noProof/>
+                <w:webHidden/>
+                <w:sz w:val="28"/>
+                <w:szCs w:val="28"/>
+              </w:rPr>
+              <w:tab/>
+            </w:r>
+            <w:r>
+              <w:rPr>
+                <w:rFonts w:ascii="Times New Roman" w:hAnsi="Times New Roman" w:cs="Times New Roman"/>
+                <w:b w:val="0"/>
+                <w:bCs w:val="0"/>
+                <w:noProof/>
+                <w:webHidden/>
+                <w:sz w:val="28"/>
+                <w:szCs w:val="28"/>
+              </w:rPr>
+              <w:fldChar w:fldCharType="begin"/>
+            </w:r>
+            <w:r>
+              <w:rPr>
+                <w:rFonts w:ascii="Times New Roman" w:hAnsi="Times New Roman" w:cs="Times New Roman"/>
+                <w:b w:val="0"/>
+                <w:bCs w:val="0"/>
+                <w:noProof/>
+                <w:webHidden/>
+                <w:sz w:val="28"/>
+                <w:szCs w:val="28"/>
+              </w:rPr>
+              <w:instrText xml:space="preserve"> PAGEREF _Toc195033820 \h </w:instrText>
             </w:r>
             <w:r>
               <w:rPr>
@@ -748,6 +976,120 @@
         </w:p>
         <w:p>
           <w:pPr>
+            <w:pStyle w:val="23"/>
+            <w:tabs>
+              <w:tab w:val="right" w:leader="dot" w:pos="9344"/>
+            </w:tabs>
+            <w:rPr>
+              <w:rFonts w:ascii="Times New Roman" w:eastAsiaTheme="minorEastAsia" w:hAnsi="Times New Roman" w:cs="Times New Roman"/>
+              <w:b w:val="0"/>
+              <w:bCs w:val="0"/>
+              <w:noProof/>
+              <w:sz w:val="28"/>
+              <w:szCs w:val="28"/>
+              <w:lang w:eastAsia="ru-RU"/>
+            </w:rPr>
+          </w:pPr>
+          <w:hyperlink w:anchor="_Toc195033821" w:history="1">
+            <w:r>
+              <w:rPr>
+                <w:rStyle w:val="af0"/>
+                <w:rFonts w:ascii="Times New Roman" w:hAnsi="Times New Roman" w:cs="Times New Roman"/>
+                <w:b w:val="0"/>
+                <w:bCs w:val="0"/>
+                <w:noProof/>
+                <w:sz w:val="28"/>
+                <w:szCs w:val="28"/>
+              </w:rPr>
+              <w:t>Триггер</w:t>
+            </w:r>
+            <w:r>
+              <w:rPr>
+                <w:rFonts w:ascii="Times New Roman" w:hAnsi="Times New Roman" w:cs="Times New Roman"/>
+                <w:b w:val="0"/>
+                <w:bCs w:val="0"/>
+                <w:noProof/>
+                <w:webHidden/>
+                <w:sz w:val="28"/>
+                <w:szCs w:val="28"/>
+              </w:rPr>
+              <w:tab/>
+            </w:r>
+            <w:r>
+              <w:rPr>
+                <w:rFonts w:ascii="Times New Roman" w:hAnsi="Times New Roman" w:cs="Times New Roman"/>
+                <w:b w:val="0"/>
+                <w:bCs w:val="0"/>
+                <w:noProof/>
+                <w:webHidden/>
+                <w:sz w:val="28"/>
+                <w:szCs w:val="28"/>
+              </w:rPr>
+              <w:fldChar w:fldCharType="begin"/>
+            </w:r>
+            <w:r>
+              <w:rPr>
+                <w:rFonts w:ascii="Times New Roman" w:hAnsi="Times New Roman" w:cs="Times New Roman"/>
+                <w:b w:val="0"/>
+                <w:bCs w:val="0"/>
+                <w:noProof/>
+                <w:webHidden/>
+                <w:sz w:val="28"/>
+                <w:szCs w:val="28"/>
+              </w:rPr>
+              <w:instrText xml:space="preserve"> PAGEREF _Toc195033821 \h </w:instrText>
+            </w:r>
+            <w:r>
+              <w:rPr>
+                <w:rFonts w:ascii="Times New Roman" w:hAnsi="Times New Roman" w:cs="Times New Roman"/>
+                <w:b w:val="0"/>
+                <w:bCs w:val="0"/>
+                <w:noProof/>
+                <w:webHidden/>
+                <w:sz w:val="28"/>
+                <w:szCs w:val="28"/>
+              </w:rPr>
+            </w:r>
+            <w:r>
+              <w:rPr>
+                <w:rFonts w:ascii="Times New Roman" w:hAnsi="Times New Roman" w:cs="Times New Roman"/>
+                <w:b w:val="0"/>
+                <w:bCs w:val="0"/>
+                <w:noProof/>
+                <w:webHidden/>
+                <w:sz w:val="28"/>
+                <w:szCs w:val="28"/>
+              </w:rPr>
+              <w:fldChar w:fldCharType="separate"/>
+            </w:r>
+            <w:r>
+              <w:rPr>
+                <w:rFonts w:ascii="Times New Roman" w:hAnsi="Times New Roman" w:cs="Times New Roman"/>
+                <w:b w:val="0"/>
+                <w:bCs w:val="0"/>
+                <w:noProof/>
+                <w:webHidden/>
+                <w:sz w:val="28"/>
+                <w:szCs w:val="28"/>
+              </w:rPr>
+              <w:t>6</w:t>
+            </w:r>
+            <w:r>
+              <w:rPr>
+                <w:rFonts w:ascii="Times New Roman" w:hAnsi="Times New Roman" w:cs="Times New Roman"/>
+                <w:b w:val="0"/>
+                <w:bCs w:val="0"/>
+                <w:noProof/>
+                <w:webHidden/>
+                <w:sz w:val="28"/>
+                <w:szCs w:val="28"/>
+              </w:rPr>
+              <w:fldChar w:fldCharType="end"/>
+            </w:r>
+          </w:hyperlink>
+        </w:p>
+        <w:p>
+          <w:pPr>
             <w:pStyle w:val="11"/>
             <w:rPr>
               <w:rFonts w:eastAsiaTheme="minorEastAsia"/>
@@ -756,7 +1098,7 @@
               <w:lang w:eastAsia="ru-RU"/>
             </w:rPr>
           </w:pPr>
-          <w:hyperlink w:anchor="_Toc193817635" w:history="1">
+          <w:hyperlink w:anchor="_Toc195033822" w:history="1">
             <w:r>
               <w:rPr>
                 <w:rStyle w:val="af0"/>
@@ -787,7 +1129,7 @@
                 <w:sz w:val="28"/>
                 <w:szCs w:val="28"/>
               </w:rPr>
-              <w:instrText xml:space="preserve"> PAGEREF _Toc193817635 \h </w:instrText>
+              <w:instrText xml:space="preserve"> PAGEREF _Toc195033822 \h </w:instrText>
             </w:r>
             <w:r>
               <w:rPr>
@@ -810,7 +1152,7 @@
                 <w:sz w:val="28"/>
                 <w:szCs w:val="28"/>
               </w:rPr>
-              <w:t>6</w:t>
+              <w:t>7</w:t>
             </w:r>
             <w:r>
               <w:rPr>
@@ -878,7 +1220,7 @@
         </w:rPr>
         <w:br w:type="page"/>
       </w:r>
-      <w:bookmarkStart w:id="0" w:name="_Toc193817632"/>
+      <w:bookmarkStart w:id="0" w:name="_Toc195033816"/>
       <w:r>
         <w:rPr>
           <w:rFonts w:ascii="Times New Roman" w:hAnsi="Times New Roman" w:cs="Times New Roman"/>
@@ -1199,9 +1541,10 @@
           <w:color w:val="000000" w:themeColor="text1"/>
           <w:sz w:val="28"/>
           <w:szCs w:val="28"/>
-        </w:rPr>
-      </w:pPr>
-      <w:bookmarkStart w:id="1" w:name="_Toc193817633"/>
+          <w:lang w:val="en-US"/>
+        </w:rPr>
+      </w:pPr>
+      <w:bookmarkStart w:id="1" w:name="_Toc195033817"/>
       <w:r>
         <w:rPr>
           <w:rFonts w:ascii="Times New Roman" w:hAnsi="Times New Roman" w:cs="Times New Roman"/>
@@ -1230,7 +1573,7 @@
           <w:szCs w:val="28"/>
         </w:rPr>
       </w:pPr>
-      <w:bookmarkStart w:id="2" w:name="_Toc193817634"/>
+      <w:bookmarkStart w:id="2" w:name="_Toc195033818"/>
       <w:r>
         <w:rPr>
           <w:rFonts w:ascii="Times New Roman" w:hAnsi="Times New Roman" w:cs="Times New Roman"/>
@@ -1240,68 +1583,1758 @@
           <w:sz w:val="28"/>
           <w:szCs w:val="28"/>
         </w:rPr>
-        <w:t>Реализация запросов</w:t>
+        <w:t>Функциональные зависимости</w:t>
       </w:r>
       <w:bookmarkEnd w:id="2"/>
     </w:p>
     <w:p>
       <w:pPr>
-        <w:rPr>
-          <w:rFonts w:ascii="Times New Roman" w:hAnsi="Times New Roman" w:cs="Times New Roman"/>
-          <w:sz w:val="28"/>
-          <w:szCs w:val="28"/>
-        </w:rPr>
-      </w:pPr>
-      <w:r>
-        <w:tab/>
-      </w:r>
-      <w:r>
-        <w:rPr>
-          <w:rFonts w:ascii="Times New Roman" w:hAnsi="Times New Roman" w:cs="Times New Roman"/>
-          <w:sz w:val="28"/>
-          <w:szCs w:val="28"/>
-        </w:rPr>
-        <w:t xml:space="preserve">Скрипт с реализацией представлен в репозитории на </w:t>
-      </w:r>
+        <w:pStyle w:val="a7"/>
+        <w:numPr>
+          <w:ilvl w:val="0"/>
+          <w:numId w:val="30"/>
+        </w:numPr>
+        <w:spacing w:line="360" w:lineRule="auto"/>
+        <w:ind w:left="993" w:hanging="284"/>
+        <w:rPr>
+          <w:rFonts w:ascii="Times New Roman" w:hAnsi="Times New Roman" w:cs="Times New Roman"/>
+          <w:b/>
+          <w:bCs/>
+          <w:sz w:val="28"/>
+          <w:szCs w:val="28"/>
+          <w:lang w:val="en-US"/>
+        </w:rPr>
+      </w:pPr>
       <w:proofErr w:type="spellStart"/>
       <w:r>
         <w:rPr>
           <w:rFonts w:ascii="Times New Roman" w:hAnsi="Times New Roman" w:cs="Times New Roman"/>
-          <w:sz w:val="28"/>
-          <w:szCs w:val="28"/>
-          <w:lang w:val="en-US"/>
-        </w:rPr>
-        <w:t>github</w:t>
+          <w:b/>
+          <w:bCs/>
+          <w:sz w:val="28"/>
+          <w:szCs w:val="28"/>
+          <w:lang w:val="en-US"/>
+        </w:rPr>
+        <w:t>sensient_creature</w:t>
       </w:r>
       <w:proofErr w:type="spellEnd"/>
       <w:r>
         <w:rPr>
           <w:rFonts w:ascii="Times New Roman" w:hAnsi="Times New Roman" w:cs="Times New Roman"/>
-          <w:sz w:val="28"/>
-          <w:szCs w:val="28"/>
+          <w:b/>
+          <w:bCs/>
+          <w:sz w:val="28"/>
+          <w:szCs w:val="28"/>
+          <w:lang w:val="en-US"/>
         </w:rPr>
         <w:t>:</w:t>
+      </w:r>
+      <w:r>
+        <w:rPr>
+          <w:rFonts w:ascii="Times New Roman" w:hAnsi="Times New Roman" w:cs="Times New Roman"/>
+          <w:b/>
+          <w:bCs/>
+          <w:sz w:val="28"/>
+          <w:szCs w:val="28"/>
+          <w:lang w:val="en-US"/>
+        </w:rPr>
+        <w:t xml:space="preserve"> </w:t>
+      </w:r>
+      <w:r>
+        <w:rPr>
+          <w:rFonts w:ascii="Times New Roman" w:hAnsi="Times New Roman" w:cs="Times New Roman"/>
+          <w:sz w:val="28"/>
+          <w:szCs w:val="28"/>
+          <w:lang w:val="en-US"/>
+        </w:rPr>
+        <w:t>(id) -&gt; (type, description)</w:t>
       </w:r>
     </w:p>
     <w:p>
       <w:pPr>
-        <w:rPr>
-          <w:rFonts w:ascii="Times New Roman" w:hAnsi="Times New Roman" w:cs="Times New Roman"/>
-          <w:sz w:val="28"/>
-          <w:szCs w:val="28"/>
-          <w:lang w:val="en-US"/>
-        </w:rPr>
-      </w:pPr>
-      <w:hyperlink r:id="rId8" w:history="1">
+        <w:pStyle w:val="a7"/>
+        <w:numPr>
+          <w:ilvl w:val="0"/>
+          <w:numId w:val="30"/>
+        </w:numPr>
+        <w:spacing w:line="360" w:lineRule="auto"/>
+        <w:ind w:left="993" w:hanging="284"/>
+        <w:rPr>
+          <w:rFonts w:ascii="Times New Roman" w:hAnsi="Times New Roman" w:cs="Times New Roman"/>
+          <w:b/>
+          <w:bCs/>
+          <w:sz w:val="28"/>
+          <w:szCs w:val="28"/>
+          <w:lang w:val="en-US"/>
+        </w:rPr>
+      </w:pPr>
+      <w:r>
+        <w:rPr>
+          <w:rFonts w:ascii="Times New Roman" w:hAnsi="Times New Roman" w:cs="Times New Roman"/>
+          <w:b/>
+          <w:bCs/>
+          <w:sz w:val="28"/>
+          <w:szCs w:val="28"/>
+          <w:lang w:val="en-US"/>
+        </w:rPr>
+        <w:t xml:space="preserve">emotion: </w:t>
+      </w:r>
+      <w:r>
+        <w:rPr>
+          <w:rFonts w:ascii="Times New Roman" w:hAnsi="Times New Roman" w:cs="Times New Roman"/>
+          <w:sz w:val="28"/>
+          <w:szCs w:val="28"/>
+          <w:lang w:val="en-US"/>
+        </w:rPr>
+        <w:t xml:space="preserve">(id) -&gt; (type, intensity, </w:t>
+      </w:r>
+      <w:proofErr w:type="spellStart"/>
+      <w:r>
+        <w:rPr>
+          <w:rFonts w:ascii="Times New Roman" w:hAnsi="Times New Roman" w:cs="Times New Roman"/>
+          <w:sz w:val="28"/>
+          <w:szCs w:val="28"/>
+          <w:lang w:val="en-US"/>
+        </w:rPr>
+        <w:t>creature_id</w:t>
+      </w:r>
+      <w:proofErr w:type="spellEnd"/>
+      <w:r>
+        <w:rPr>
+          <w:rFonts w:ascii="Times New Roman" w:hAnsi="Times New Roman" w:cs="Times New Roman"/>
+          <w:sz w:val="28"/>
+          <w:szCs w:val="28"/>
+          <w:lang w:val="en-US"/>
+        </w:rPr>
+        <w:t>)</w:t>
+      </w:r>
+    </w:p>
+    <w:p>
+      <w:pPr>
+        <w:pStyle w:val="a7"/>
+        <w:numPr>
+          <w:ilvl w:val="0"/>
+          <w:numId w:val="30"/>
+        </w:numPr>
+        <w:spacing w:line="360" w:lineRule="auto"/>
+        <w:ind w:left="993" w:hanging="284"/>
+        <w:rPr>
+          <w:rFonts w:ascii="Times New Roman" w:hAnsi="Times New Roman" w:cs="Times New Roman"/>
+          <w:b/>
+          <w:bCs/>
+          <w:sz w:val="28"/>
+          <w:szCs w:val="28"/>
+          <w:lang w:val="en-US"/>
+        </w:rPr>
+      </w:pPr>
+      <w:r>
+        <w:rPr>
+          <w:rFonts w:ascii="Times New Roman" w:hAnsi="Times New Roman" w:cs="Times New Roman"/>
+          <w:b/>
+          <w:bCs/>
+          <w:sz w:val="28"/>
+          <w:szCs w:val="28"/>
+          <w:lang w:val="en-US"/>
+        </w:rPr>
+        <w:t xml:space="preserve">event: </w:t>
+      </w:r>
+      <w:r>
+        <w:rPr>
+          <w:rFonts w:ascii="Times New Roman" w:hAnsi="Times New Roman" w:cs="Times New Roman"/>
+          <w:sz w:val="28"/>
+          <w:szCs w:val="28"/>
+          <w:lang w:val="en-US"/>
+        </w:rPr>
+        <w:t>(id) -&gt; (title, date, description)</w:t>
+      </w:r>
+    </w:p>
+    <w:p>
+      <w:pPr>
+        <w:pStyle w:val="a7"/>
+        <w:numPr>
+          <w:ilvl w:val="0"/>
+          <w:numId w:val="30"/>
+        </w:numPr>
+        <w:spacing w:line="360" w:lineRule="auto"/>
+        <w:ind w:left="993" w:hanging="284"/>
+        <w:rPr>
+          <w:rFonts w:ascii="Times New Roman" w:hAnsi="Times New Roman" w:cs="Times New Roman"/>
+          <w:b/>
+          <w:bCs/>
+          <w:sz w:val="28"/>
+          <w:szCs w:val="28"/>
+          <w:lang w:val="en-US"/>
+        </w:rPr>
+      </w:pPr>
+      <w:proofErr w:type="spellStart"/>
+      <w:r>
+        <w:rPr>
+          <w:rFonts w:ascii="Times New Roman" w:hAnsi="Times New Roman" w:cs="Times New Roman"/>
+          <w:b/>
+          <w:bCs/>
+          <w:sz w:val="28"/>
+          <w:szCs w:val="28"/>
+          <w:lang w:val="en-US"/>
+        </w:rPr>
+        <w:t>natural_object</w:t>
+      </w:r>
+      <w:proofErr w:type="spellEnd"/>
+      <w:r>
+        <w:rPr>
+          <w:rFonts w:ascii="Times New Roman" w:hAnsi="Times New Roman" w:cs="Times New Roman"/>
+          <w:b/>
+          <w:bCs/>
+          <w:sz w:val="28"/>
+          <w:szCs w:val="28"/>
+          <w:lang w:val="en-US"/>
+        </w:rPr>
+        <w:t xml:space="preserve">: </w:t>
+      </w:r>
+      <w:r>
+        <w:rPr>
+          <w:rFonts w:ascii="Times New Roman" w:hAnsi="Times New Roman" w:cs="Times New Roman"/>
+          <w:sz w:val="28"/>
+          <w:szCs w:val="28"/>
+          <w:lang w:val="en-US"/>
+        </w:rPr>
+        <w:t>(id) -&gt; (type, characteristic, effect)</w:t>
+      </w:r>
+    </w:p>
+    <w:p>
+      <w:pPr>
+        <w:pStyle w:val="a7"/>
+        <w:numPr>
+          <w:ilvl w:val="0"/>
+          <w:numId w:val="30"/>
+        </w:numPr>
+        <w:spacing w:line="360" w:lineRule="auto"/>
+        <w:ind w:left="993" w:hanging="284"/>
+        <w:rPr>
+          <w:rFonts w:ascii="Times New Roman" w:hAnsi="Times New Roman" w:cs="Times New Roman"/>
+          <w:b/>
+          <w:bCs/>
+          <w:sz w:val="28"/>
+          <w:szCs w:val="28"/>
+          <w:lang w:val="en-US"/>
+        </w:rPr>
+      </w:pPr>
+      <w:r>
+        <w:rPr>
+          <w:rFonts w:ascii="Times New Roman" w:hAnsi="Times New Roman" w:cs="Times New Roman"/>
+          <w:b/>
+          <w:bCs/>
+          <w:sz w:val="28"/>
+          <w:szCs w:val="28"/>
+          <w:lang w:val="en-US"/>
+        </w:rPr>
+        <w:t xml:space="preserve">thought: </w:t>
+      </w:r>
+      <w:r>
+        <w:rPr>
+          <w:rFonts w:ascii="Times New Roman" w:hAnsi="Times New Roman" w:cs="Times New Roman"/>
+          <w:sz w:val="28"/>
+          <w:szCs w:val="28"/>
+          <w:lang w:val="en-US"/>
+        </w:rPr>
+        <w:t xml:space="preserve">(id) -&gt; (content, complexity, </w:t>
+      </w:r>
+      <w:proofErr w:type="spellStart"/>
+      <w:r>
+        <w:rPr>
+          <w:rFonts w:ascii="Times New Roman" w:hAnsi="Times New Roman" w:cs="Times New Roman"/>
+          <w:sz w:val="28"/>
+          <w:szCs w:val="28"/>
+          <w:lang w:val="en-US"/>
+        </w:rPr>
+        <w:t>creature_id</w:t>
+      </w:r>
+      <w:proofErr w:type="spellEnd"/>
+      <w:r>
+        <w:rPr>
+          <w:rFonts w:ascii="Times New Roman" w:hAnsi="Times New Roman" w:cs="Times New Roman"/>
+          <w:sz w:val="28"/>
+          <w:szCs w:val="28"/>
+          <w:lang w:val="en-US"/>
+        </w:rPr>
+        <w:t xml:space="preserve">, </w:t>
+      </w:r>
+      <w:proofErr w:type="spellStart"/>
+      <w:r>
+        <w:rPr>
+          <w:rFonts w:ascii="Times New Roman" w:hAnsi="Times New Roman" w:cs="Times New Roman"/>
+          <w:sz w:val="28"/>
+          <w:szCs w:val="28"/>
+          <w:lang w:val="en-US"/>
+        </w:rPr>
+        <w:t>reason_id</w:t>
+      </w:r>
+      <w:proofErr w:type="spellEnd"/>
+      <w:r>
+        <w:rPr>
+          <w:rFonts w:ascii="Times New Roman" w:hAnsi="Times New Roman" w:cs="Times New Roman"/>
+          <w:sz w:val="28"/>
+          <w:szCs w:val="28"/>
+          <w:lang w:val="en-US"/>
+        </w:rPr>
+        <w:t>)</w:t>
+      </w:r>
+    </w:p>
+    <w:p>
+      <w:pPr>
+        <w:pStyle w:val="a7"/>
+        <w:numPr>
+          <w:ilvl w:val="0"/>
+          <w:numId w:val="30"/>
+        </w:numPr>
+        <w:spacing w:line="360" w:lineRule="auto"/>
+        <w:ind w:left="993" w:hanging="284"/>
+        <w:rPr>
+          <w:rFonts w:ascii="Times New Roman" w:hAnsi="Times New Roman" w:cs="Times New Roman"/>
+          <w:b/>
+          <w:bCs/>
+          <w:sz w:val="28"/>
+          <w:szCs w:val="28"/>
+          <w:lang w:val="en-US"/>
+        </w:rPr>
+      </w:pPr>
+      <w:r>
+        <w:rPr>
+          <w:rFonts w:ascii="Times New Roman" w:hAnsi="Times New Roman" w:cs="Times New Roman"/>
+          <w:b/>
+          <w:bCs/>
+          <w:sz w:val="28"/>
+          <w:szCs w:val="28"/>
+          <w:lang w:val="en-US"/>
+        </w:rPr>
+        <w:t xml:space="preserve">reason: </w:t>
+      </w:r>
+      <w:r>
+        <w:rPr>
+          <w:rFonts w:ascii="Times New Roman" w:hAnsi="Times New Roman" w:cs="Times New Roman"/>
+          <w:sz w:val="28"/>
+          <w:szCs w:val="28"/>
+        </w:rPr>
+        <w:t>(</w:t>
+      </w:r>
+      <w:r>
+        <w:rPr>
+          <w:rFonts w:ascii="Times New Roman" w:hAnsi="Times New Roman" w:cs="Times New Roman"/>
+          <w:sz w:val="28"/>
+          <w:szCs w:val="28"/>
+          <w:lang w:val="en-US"/>
+        </w:rPr>
+        <w:t>id) -&gt; (type)</w:t>
+      </w:r>
+    </w:p>
+    <w:p>
+      <w:pPr>
+        <w:pStyle w:val="a7"/>
+        <w:numPr>
+          <w:ilvl w:val="0"/>
+          <w:numId w:val="30"/>
+        </w:numPr>
+        <w:spacing w:line="360" w:lineRule="auto"/>
+        <w:ind w:left="993" w:hanging="284"/>
+        <w:rPr>
+          <w:rFonts w:ascii="Times New Roman" w:hAnsi="Times New Roman" w:cs="Times New Roman"/>
+          <w:b/>
+          <w:bCs/>
+          <w:sz w:val="28"/>
+          <w:szCs w:val="28"/>
+          <w:lang w:val="en-US"/>
+        </w:rPr>
+      </w:pPr>
+      <w:proofErr w:type="spellStart"/>
+      <w:r>
+        <w:rPr>
+          <w:rFonts w:ascii="Times New Roman" w:hAnsi="Times New Roman" w:cs="Times New Roman"/>
+          <w:b/>
+          <w:bCs/>
+          <w:sz w:val="28"/>
+          <w:szCs w:val="28"/>
+          <w:lang w:val="en-US"/>
+        </w:rPr>
+        <w:t>reason_emotion</w:t>
+      </w:r>
+      <w:proofErr w:type="spellEnd"/>
+      <w:r>
+        <w:rPr>
+          <w:rFonts w:ascii="Times New Roman" w:hAnsi="Times New Roman" w:cs="Times New Roman"/>
+          <w:b/>
+          <w:bCs/>
+          <w:sz w:val="28"/>
+          <w:szCs w:val="28"/>
+          <w:lang w:val="en-US"/>
+        </w:rPr>
+        <w:t xml:space="preserve">: </w:t>
+      </w:r>
+      <w:r>
+        <w:rPr>
+          <w:rFonts w:ascii="Times New Roman" w:hAnsi="Times New Roman" w:cs="Times New Roman"/>
+          <w:sz w:val="28"/>
+          <w:szCs w:val="28"/>
+          <w:lang w:val="en-US"/>
+        </w:rPr>
+        <w:t>(id) -&gt; (</w:t>
+      </w:r>
+      <w:proofErr w:type="spellStart"/>
+      <w:r>
+        <w:rPr>
+          <w:rFonts w:ascii="Times New Roman" w:hAnsi="Times New Roman" w:cs="Times New Roman"/>
+          <w:sz w:val="28"/>
+          <w:szCs w:val="28"/>
+          <w:lang w:val="en-US"/>
+        </w:rPr>
+        <w:t>emotion_id</w:t>
+      </w:r>
+      <w:proofErr w:type="spellEnd"/>
+      <w:r>
+        <w:rPr>
+          <w:rFonts w:ascii="Times New Roman" w:hAnsi="Times New Roman" w:cs="Times New Roman"/>
+          <w:sz w:val="28"/>
+          <w:szCs w:val="28"/>
+          <w:lang w:val="en-US"/>
+        </w:rPr>
+        <w:t>)</w:t>
+      </w:r>
+    </w:p>
+    <w:p>
+      <w:pPr>
+        <w:pStyle w:val="a7"/>
+        <w:numPr>
+          <w:ilvl w:val="0"/>
+          <w:numId w:val="30"/>
+        </w:numPr>
+        <w:spacing w:line="360" w:lineRule="auto"/>
+        <w:ind w:left="993" w:hanging="284"/>
+        <w:rPr>
+          <w:rFonts w:ascii="Times New Roman" w:hAnsi="Times New Roman" w:cs="Times New Roman"/>
+          <w:b/>
+          <w:bCs/>
+          <w:sz w:val="28"/>
+          <w:szCs w:val="28"/>
+          <w:lang w:val="en-US"/>
+        </w:rPr>
+      </w:pPr>
+      <w:proofErr w:type="spellStart"/>
+      <w:r>
+        <w:rPr>
+          <w:rFonts w:ascii="Times New Roman" w:hAnsi="Times New Roman" w:cs="Times New Roman"/>
+          <w:b/>
+          <w:bCs/>
+          <w:sz w:val="28"/>
+          <w:szCs w:val="28"/>
+          <w:lang w:val="en-US"/>
+        </w:rPr>
+        <w:t>reason_event</w:t>
+      </w:r>
+      <w:proofErr w:type="spellEnd"/>
+      <w:r>
+        <w:rPr>
+          <w:rFonts w:ascii="Times New Roman" w:hAnsi="Times New Roman" w:cs="Times New Roman"/>
+          <w:b/>
+          <w:bCs/>
+          <w:sz w:val="28"/>
+          <w:szCs w:val="28"/>
+          <w:lang w:val="en-US"/>
+        </w:rPr>
+        <w:t xml:space="preserve">: </w:t>
+      </w:r>
+      <w:r>
+        <w:rPr>
+          <w:rFonts w:ascii="Times New Roman" w:hAnsi="Times New Roman" w:cs="Times New Roman"/>
+          <w:sz w:val="28"/>
+          <w:szCs w:val="28"/>
+          <w:lang w:val="en-US"/>
+        </w:rPr>
+        <w:t>(id) -&gt; (</w:t>
+      </w:r>
+      <w:proofErr w:type="spellStart"/>
+      <w:r>
+        <w:rPr>
+          <w:rFonts w:ascii="Times New Roman" w:hAnsi="Times New Roman" w:cs="Times New Roman"/>
+          <w:sz w:val="28"/>
+          <w:szCs w:val="28"/>
+          <w:lang w:val="en-US"/>
+        </w:rPr>
+        <w:t>event_id</w:t>
+      </w:r>
+      <w:proofErr w:type="spellEnd"/>
+      <w:r>
+        <w:rPr>
+          <w:rFonts w:ascii="Times New Roman" w:hAnsi="Times New Roman" w:cs="Times New Roman"/>
+          <w:sz w:val="28"/>
+          <w:szCs w:val="28"/>
+          <w:lang w:val="en-US"/>
+        </w:rPr>
+        <w:t>)</w:t>
+      </w:r>
+    </w:p>
+    <w:p>
+      <w:pPr>
+        <w:pStyle w:val="a7"/>
+        <w:numPr>
+          <w:ilvl w:val="0"/>
+          <w:numId w:val="30"/>
+        </w:numPr>
+        <w:spacing w:line="360" w:lineRule="auto"/>
+        <w:ind w:left="993" w:hanging="284"/>
+        <w:rPr>
+          <w:rFonts w:ascii="Times New Roman" w:hAnsi="Times New Roman" w:cs="Times New Roman"/>
+          <w:b/>
+          <w:bCs/>
+          <w:sz w:val="28"/>
+          <w:szCs w:val="28"/>
+          <w:lang w:val="en-US"/>
+        </w:rPr>
+      </w:pPr>
+      <w:proofErr w:type="spellStart"/>
+      <w:r>
+        <w:rPr>
+          <w:rFonts w:ascii="Times New Roman" w:hAnsi="Times New Roman" w:cs="Times New Roman"/>
+          <w:b/>
+          <w:bCs/>
+          <w:sz w:val="28"/>
+          <w:szCs w:val="28"/>
+          <w:lang w:val="en-US"/>
+        </w:rPr>
+        <w:t>reason_object</w:t>
+      </w:r>
+      <w:proofErr w:type="spellEnd"/>
+      <w:r>
+        <w:rPr>
+          <w:rFonts w:ascii="Times New Roman" w:hAnsi="Times New Roman" w:cs="Times New Roman"/>
+          <w:b/>
+          <w:bCs/>
+          <w:sz w:val="28"/>
+          <w:szCs w:val="28"/>
+          <w:lang w:val="en-US"/>
+        </w:rPr>
+        <w:t xml:space="preserve">: </w:t>
+      </w:r>
+      <w:r>
+        <w:rPr>
+          <w:rFonts w:ascii="Times New Roman" w:hAnsi="Times New Roman" w:cs="Times New Roman"/>
+          <w:sz w:val="28"/>
+          <w:szCs w:val="28"/>
+          <w:lang w:val="en-US"/>
+        </w:rPr>
+        <w:t>(id) -&gt; (</w:t>
+      </w:r>
+      <w:proofErr w:type="spellStart"/>
+      <w:r>
+        <w:rPr>
+          <w:rFonts w:ascii="Times New Roman" w:hAnsi="Times New Roman" w:cs="Times New Roman"/>
+          <w:sz w:val="28"/>
+          <w:szCs w:val="28"/>
+          <w:lang w:val="en-US"/>
+        </w:rPr>
+        <w:t>object_id</w:t>
+      </w:r>
+      <w:proofErr w:type="spellEnd"/>
+      <w:r>
+        <w:rPr>
+          <w:rFonts w:ascii="Times New Roman" w:hAnsi="Times New Roman" w:cs="Times New Roman"/>
+          <w:sz w:val="28"/>
+          <w:szCs w:val="28"/>
+          <w:lang w:val="en-US"/>
+        </w:rPr>
+        <w:t>)</w:t>
+      </w:r>
+    </w:p>
+    <w:p>
+      <w:pPr>
+        <w:pStyle w:val="a7"/>
+        <w:numPr>
+          <w:ilvl w:val="0"/>
+          <w:numId w:val="30"/>
+        </w:numPr>
+        <w:spacing w:line="360" w:lineRule="auto"/>
+        <w:ind w:left="993" w:hanging="284"/>
+        <w:rPr>
+          <w:rFonts w:ascii="Times New Roman" w:hAnsi="Times New Roman" w:cs="Times New Roman"/>
+          <w:b/>
+          <w:bCs/>
+          <w:sz w:val="28"/>
+          <w:szCs w:val="28"/>
+          <w:lang w:val="en-US"/>
+        </w:rPr>
+      </w:pPr>
+      <w:r>
+        <w:rPr>
+          <w:rFonts w:ascii="Times New Roman" w:hAnsi="Times New Roman" w:cs="Times New Roman"/>
+          <w:b/>
+          <w:bCs/>
+          <w:sz w:val="28"/>
+          <w:szCs w:val="28"/>
+          <w:lang w:val="en-US"/>
+        </w:rPr>
+        <w:t xml:space="preserve">setting: </w:t>
+      </w:r>
+      <w:r>
+        <w:rPr>
+          <w:rFonts w:ascii="Times New Roman" w:hAnsi="Times New Roman" w:cs="Times New Roman"/>
+          <w:sz w:val="28"/>
+          <w:szCs w:val="28"/>
+          <w:lang w:val="en-US"/>
+        </w:rPr>
+        <w:t>(</w:t>
+      </w:r>
+      <w:r>
+        <w:rPr>
+          <w:rFonts w:ascii="Times New Roman" w:hAnsi="Times New Roman" w:cs="Times New Roman"/>
+          <w:sz w:val="28"/>
+          <w:szCs w:val="28"/>
+          <w:lang w:val="en-US"/>
+        </w:rPr>
+        <w:t>id) -&gt; (</w:t>
+      </w:r>
+      <w:proofErr w:type="spellStart"/>
+      <w:r>
+        <w:rPr>
+          <w:rFonts w:ascii="Times New Roman" w:hAnsi="Times New Roman" w:cs="Times New Roman"/>
+          <w:sz w:val="28"/>
+          <w:szCs w:val="28"/>
+          <w:lang w:val="en-US"/>
+        </w:rPr>
+        <w:t>object_id</w:t>
+      </w:r>
+      <w:proofErr w:type="spellEnd"/>
+      <w:r>
+        <w:rPr>
+          <w:rFonts w:ascii="Times New Roman" w:hAnsi="Times New Roman" w:cs="Times New Roman"/>
+          <w:sz w:val="28"/>
+          <w:szCs w:val="28"/>
+          <w:lang w:val="en-US"/>
+        </w:rPr>
+        <w:t xml:space="preserve">, </w:t>
+      </w:r>
+      <w:proofErr w:type="spellStart"/>
+      <w:r>
+        <w:rPr>
+          <w:rFonts w:ascii="Times New Roman" w:hAnsi="Times New Roman" w:cs="Times New Roman"/>
+          <w:sz w:val="28"/>
+          <w:szCs w:val="28"/>
+          <w:lang w:val="en-US"/>
+        </w:rPr>
+        <w:t>event_id</w:t>
+      </w:r>
+      <w:proofErr w:type="spellEnd"/>
+      <w:r>
+        <w:rPr>
+          <w:rFonts w:ascii="Times New Roman" w:hAnsi="Times New Roman" w:cs="Times New Roman"/>
+          <w:sz w:val="28"/>
+          <w:szCs w:val="28"/>
+          <w:lang w:val="en-US"/>
+        </w:rPr>
+        <w:t xml:space="preserve">, </w:t>
+      </w:r>
+      <w:proofErr w:type="spellStart"/>
+      <w:r>
+        <w:rPr>
+          <w:rFonts w:ascii="Times New Roman" w:hAnsi="Times New Roman" w:cs="Times New Roman"/>
+          <w:sz w:val="28"/>
+          <w:szCs w:val="28"/>
+          <w:lang w:val="en-US"/>
+        </w:rPr>
+        <w:t>effect_type</w:t>
+      </w:r>
+      <w:proofErr w:type="spellEnd"/>
+      <w:r>
+        <w:rPr>
+          <w:rFonts w:ascii="Times New Roman" w:hAnsi="Times New Roman" w:cs="Times New Roman"/>
+          <w:sz w:val="28"/>
+          <w:szCs w:val="28"/>
+          <w:lang w:val="en-US"/>
+        </w:rPr>
+        <w:t>)</w:t>
+      </w:r>
+    </w:p>
+    <w:p>
+      <w:pPr>
+        <w:pStyle w:val="a7"/>
+        <w:numPr>
+          <w:ilvl w:val="0"/>
+          <w:numId w:val="30"/>
+        </w:numPr>
+        <w:spacing w:line="360" w:lineRule="auto"/>
+        <w:ind w:left="993" w:hanging="284"/>
+        <w:rPr>
+          <w:rFonts w:ascii="Times New Roman" w:hAnsi="Times New Roman" w:cs="Times New Roman"/>
+          <w:b/>
+          <w:bCs/>
+          <w:sz w:val="28"/>
+          <w:szCs w:val="28"/>
+          <w:lang w:val="en-US"/>
+        </w:rPr>
+      </w:pPr>
+      <w:r>
+        <w:rPr>
+          <w:rFonts w:ascii="Times New Roman" w:hAnsi="Times New Roman" w:cs="Times New Roman"/>
+          <w:b/>
+          <w:bCs/>
+          <w:sz w:val="28"/>
+          <w:szCs w:val="28"/>
+          <w:lang w:val="en-US"/>
+        </w:rPr>
+        <w:t xml:space="preserve">participation: </w:t>
+      </w:r>
+      <w:r>
+        <w:rPr>
+          <w:rFonts w:ascii="Times New Roman" w:hAnsi="Times New Roman" w:cs="Times New Roman"/>
+          <w:sz w:val="28"/>
+          <w:szCs w:val="28"/>
+          <w:lang w:val="en-US"/>
+        </w:rPr>
+        <w:t>(id) -&gt; (</w:t>
+      </w:r>
+      <w:proofErr w:type="spellStart"/>
+      <w:r>
+        <w:rPr>
+          <w:rFonts w:ascii="Times New Roman" w:hAnsi="Times New Roman" w:cs="Times New Roman"/>
+          <w:sz w:val="28"/>
+          <w:szCs w:val="28"/>
+          <w:lang w:val="en-US"/>
+        </w:rPr>
+        <w:t>creature_id</w:t>
+      </w:r>
+      <w:proofErr w:type="spellEnd"/>
+      <w:r>
+        <w:rPr>
+          <w:rFonts w:ascii="Times New Roman" w:hAnsi="Times New Roman" w:cs="Times New Roman"/>
+          <w:sz w:val="28"/>
+          <w:szCs w:val="28"/>
+          <w:lang w:val="en-US"/>
+        </w:rPr>
+        <w:t xml:space="preserve">, </w:t>
+      </w:r>
+      <w:proofErr w:type="spellStart"/>
+      <w:r>
+        <w:rPr>
+          <w:rFonts w:ascii="Times New Roman" w:hAnsi="Times New Roman" w:cs="Times New Roman"/>
+          <w:sz w:val="28"/>
+          <w:szCs w:val="28"/>
+          <w:lang w:val="en-US"/>
+        </w:rPr>
+        <w:t>event_id</w:t>
+      </w:r>
+      <w:proofErr w:type="spellEnd"/>
+      <w:r>
+        <w:rPr>
+          <w:rFonts w:ascii="Times New Roman" w:hAnsi="Times New Roman" w:cs="Times New Roman"/>
+          <w:sz w:val="28"/>
+          <w:szCs w:val="28"/>
+          <w:lang w:val="en-US"/>
+        </w:rPr>
+        <w:t>, role)</w:t>
+      </w:r>
+    </w:p>
+    <w:p>
+      <w:pPr>
+        <w:pStyle w:val="a7"/>
+        <w:numPr>
+          <w:ilvl w:val="0"/>
+          <w:numId w:val="30"/>
+        </w:numPr>
+        <w:spacing w:line="360" w:lineRule="auto"/>
+        <w:ind w:left="993" w:hanging="284"/>
+        <w:rPr>
+          <w:rFonts w:ascii="Times New Roman" w:hAnsi="Times New Roman" w:cs="Times New Roman"/>
+          <w:b/>
+          <w:bCs/>
+          <w:sz w:val="28"/>
+          <w:szCs w:val="28"/>
+          <w:lang w:val="en-US"/>
+        </w:rPr>
+      </w:pPr>
+      <w:r>
+        <w:rPr>
+          <w:rFonts w:ascii="Times New Roman" w:hAnsi="Times New Roman" w:cs="Times New Roman"/>
+          <w:b/>
+          <w:bCs/>
+          <w:sz w:val="28"/>
+          <w:szCs w:val="28"/>
+          <w:lang w:val="en-US"/>
+        </w:rPr>
+        <w:t xml:space="preserve">reaction: </w:t>
+      </w:r>
+      <w:r>
+        <w:rPr>
+          <w:rFonts w:ascii="Times New Roman" w:hAnsi="Times New Roman" w:cs="Times New Roman"/>
+          <w:sz w:val="28"/>
+          <w:szCs w:val="28"/>
+          <w:lang w:val="en-US"/>
+        </w:rPr>
+        <w:t>(id) -&gt; (</w:t>
+      </w:r>
+      <w:proofErr w:type="spellStart"/>
+      <w:r>
+        <w:rPr>
+          <w:rFonts w:ascii="Times New Roman" w:hAnsi="Times New Roman" w:cs="Times New Roman"/>
+          <w:sz w:val="28"/>
+          <w:szCs w:val="28"/>
+          <w:lang w:val="en-US"/>
+        </w:rPr>
+        <w:t>action_id</w:t>
+      </w:r>
+      <w:proofErr w:type="spellEnd"/>
+      <w:r>
+        <w:rPr>
+          <w:rFonts w:ascii="Times New Roman" w:hAnsi="Times New Roman" w:cs="Times New Roman"/>
+          <w:sz w:val="28"/>
+          <w:szCs w:val="28"/>
+          <w:lang w:val="en-US"/>
+        </w:rPr>
+        <w:t xml:space="preserve">, </w:t>
+      </w:r>
+      <w:proofErr w:type="spellStart"/>
+      <w:r>
+        <w:rPr>
+          <w:rFonts w:ascii="Times New Roman" w:hAnsi="Times New Roman" w:cs="Times New Roman"/>
+          <w:sz w:val="28"/>
+          <w:szCs w:val="28"/>
+          <w:lang w:val="en-US"/>
+        </w:rPr>
+        <w:t>emotion_id</w:t>
+      </w:r>
+      <w:proofErr w:type="spellEnd"/>
+      <w:r>
+        <w:rPr>
+          <w:rFonts w:ascii="Times New Roman" w:hAnsi="Times New Roman" w:cs="Times New Roman"/>
+          <w:sz w:val="28"/>
+          <w:szCs w:val="28"/>
+          <w:lang w:val="en-US"/>
+        </w:rPr>
+        <w:t>)</w:t>
+      </w:r>
+    </w:p>
+    <w:p>
+      <w:pPr>
+        <w:pStyle w:val="a7"/>
+        <w:numPr>
+          <w:ilvl w:val="0"/>
+          <w:numId w:val="30"/>
+        </w:numPr>
+        <w:spacing w:line="360" w:lineRule="auto"/>
+        <w:ind w:left="993" w:hanging="284"/>
+        <w:rPr>
+          <w:rFonts w:ascii="Times New Roman" w:hAnsi="Times New Roman" w:cs="Times New Roman"/>
+          <w:b/>
+          <w:bCs/>
+          <w:sz w:val="28"/>
+          <w:szCs w:val="28"/>
+          <w:lang w:val="en-US"/>
+        </w:rPr>
+      </w:pPr>
+      <w:r>
+        <w:rPr>
+          <w:rFonts w:ascii="Times New Roman" w:hAnsi="Times New Roman" w:cs="Times New Roman"/>
+          <w:b/>
+          <w:bCs/>
+          <w:sz w:val="28"/>
+          <w:szCs w:val="28"/>
+          <w:lang w:val="en-US"/>
+        </w:rPr>
+        <w:t xml:space="preserve">action: </w:t>
+      </w:r>
+      <w:r>
+        <w:rPr>
+          <w:rFonts w:ascii="Times New Roman" w:hAnsi="Times New Roman" w:cs="Times New Roman"/>
+          <w:sz w:val="28"/>
+          <w:szCs w:val="28"/>
+          <w:lang w:val="en-US"/>
+        </w:rPr>
+        <w:t xml:space="preserve">(id) -&gt; (description, </w:t>
+      </w:r>
+      <w:proofErr w:type="spellStart"/>
+      <w:r>
+        <w:rPr>
+          <w:rFonts w:ascii="Times New Roman" w:hAnsi="Times New Roman" w:cs="Times New Roman"/>
+          <w:sz w:val="28"/>
+          <w:szCs w:val="28"/>
+          <w:lang w:val="en-US"/>
+        </w:rPr>
+        <w:t>thought_id</w:t>
+      </w:r>
+      <w:proofErr w:type="spellEnd"/>
+      <w:r>
+        <w:rPr>
+          <w:rFonts w:ascii="Times New Roman" w:hAnsi="Times New Roman" w:cs="Times New Roman"/>
+          <w:sz w:val="28"/>
+          <w:szCs w:val="28"/>
+          <w:lang w:val="en-US"/>
+        </w:rPr>
+        <w:t>)</w:t>
+      </w:r>
+    </w:p>
+    <w:p>
+      <w:pPr>
+        <w:pStyle w:val="2"/>
+        <w:spacing w:line="360" w:lineRule="auto"/>
+        <w:jc w:val="center"/>
+        <w:rPr>
+          <w:rFonts w:ascii="Times New Roman" w:hAnsi="Times New Roman" w:cs="Times New Roman"/>
+          <w:b/>
+          <w:bCs/>
+          <w:color w:val="000000" w:themeColor="text1"/>
+          <w:sz w:val="28"/>
+          <w:szCs w:val="28"/>
+        </w:rPr>
+      </w:pPr>
+      <w:bookmarkStart w:id="3" w:name="_Toc195033819"/>
+      <w:r>
+        <w:rPr>
+          <w:rFonts w:ascii="Times New Roman" w:hAnsi="Times New Roman" w:cs="Times New Roman"/>
+          <w:b/>
+          <w:bCs/>
+          <w:color w:val="000000" w:themeColor="text1"/>
+          <w:sz w:val="28"/>
+          <w:szCs w:val="28"/>
+        </w:rPr>
+        <w:t>Нормальные формы</w:t>
+      </w:r>
+      <w:bookmarkEnd w:id="3"/>
+    </w:p>
+    <w:p>
+      <w:pPr>
+        <w:pStyle w:val="a7"/>
+        <w:numPr>
+          <w:ilvl w:val="0"/>
+          <w:numId w:val="31"/>
+        </w:numPr>
+        <w:spacing w:line="360" w:lineRule="auto"/>
+        <w:ind w:left="993" w:hanging="284"/>
+        <w:rPr>
+          <w:rFonts w:ascii="Times New Roman" w:hAnsi="Times New Roman" w:cs="Times New Roman"/>
+          <w:sz w:val="28"/>
+          <w:szCs w:val="28"/>
+          <w:lang w:val="en-US"/>
+        </w:rPr>
+      </w:pPr>
+      <w:r>
+        <w:rPr>
+          <w:rFonts w:ascii="Times New Roman" w:hAnsi="Times New Roman" w:cs="Times New Roman"/>
+          <w:b/>
+          <w:bCs/>
+          <w:sz w:val="28"/>
+          <w:szCs w:val="28"/>
+          <w:lang w:val="en-US"/>
+        </w:rPr>
+        <w:t xml:space="preserve">1NF: </w:t>
+      </w:r>
+      <w:r>
+        <w:rPr>
+          <w:rFonts w:ascii="Times New Roman" w:hAnsi="Times New Roman" w:cs="Times New Roman"/>
+          <w:sz w:val="28"/>
+          <w:szCs w:val="28"/>
+          <w:lang w:val="en-US"/>
+        </w:rPr>
+        <w:t xml:space="preserve">Отношение находится в 1NF, если все его атрибуты содержат только атомарные значения и отсутствуют повторяющиеся группы. Мои отношения удовлетворяют 1NF, так как все атрибуты </w:t>
+      </w:r>
+      <w:proofErr w:type="spellStart"/>
+      <w:r>
+        <w:rPr>
+          <w:rFonts w:ascii="Times New Roman" w:hAnsi="Times New Roman" w:cs="Times New Roman"/>
+          <w:sz w:val="28"/>
+          <w:szCs w:val="28"/>
+          <w:lang w:val="en-US"/>
+        </w:rPr>
+        <w:t>атомарны</w:t>
+      </w:r>
+      <w:proofErr w:type="spellEnd"/>
+      <w:r>
+        <w:rPr>
+          <w:rFonts w:ascii="Times New Roman" w:hAnsi="Times New Roman" w:cs="Times New Roman"/>
+          <w:sz w:val="28"/>
+          <w:szCs w:val="28"/>
+          <w:lang w:val="en-US"/>
+        </w:rPr>
+        <w:t>, и нет повторяющихся групп.</w:t>
+      </w:r>
+    </w:p>
+    <w:p>
+      <w:pPr>
+        <w:pStyle w:val="a7"/>
+        <w:numPr>
+          <w:ilvl w:val="0"/>
+          <w:numId w:val="31"/>
+        </w:numPr>
+        <w:spacing w:line="360" w:lineRule="auto"/>
+        <w:ind w:left="993" w:hanging="284"/>
+        <w:rPr>
+          <w:rFonts w:ascii="Times New Roman" w:hAnsi="Times New Roman" w:cs="Times New Roman"/>
+          <w:sz w:val="28"/>
+          <w:szCs w:val="28"/>
+          <w:lang w:val="en-US"/>
+        </w:rPr>
+      </w:pPr>
+      <w:r>
+        <w:rPr>
+          <w:rFonts w:ascii="Times New Roman" w:hAnsi="Times New Roman" w:cs="Times New Roman"/>
+          <w:b/>
+          <w:bCs/>
+          <w:sz w:val="28"/>
+          <w:szCs w:val="28"/>
+          <w:lang w:val="en-US"/>
+        </w:rPr>
+        <w:t>2NF:</w:t>
+      </w:r>
+      <w:r>
+        <w:rPr>
+          <w:rFonts w:ascii="Times New Roman" w:hAnsi="Times New Roman" w:cs="Times New Roman"/>
+          <w:sz w:val="28"/>
+          <w:szCs w:val="28"/>
+          <w:lang w:val="en-US"/>
+        </w:rPr>
+        <w:t xml:space="preserve"> Отношение находится в 2NF, если оно находится в 1NF</w:t>
+      </w:r>
+      <w:r>
+        <w:rPr>
+          <w:rFonts w:ascii="Times New Roman" w:hAnsi="Times New Roman" w:cs="Times New Roman"/>
+          <w:sz w:val="28"/>
+          <w:szCs w:val="28"/>
+          <w:lang w:val="en-US"/>
+        </w:rPr>
+        <w:t xml:space="preserve"> и все его неключевые атрибуты полностью функционально зависят от первичного ключа. Моя модель удовлетворяет 2NF, так как все неключевые атрибуты полностью функционально зависят от первичных ключей.</w:t>
+      </w:r>
+    </w:p>
+    <w:p>
+      <w:pPr>
+        <w:pStyle w:val="a7"/>
+        <w:numPr>
+          <w:ilvl w:val="0"/>
+          <w:numId w:val="31"/>
+        </w:numPr>
+        <w:spacing w:line="360" w:lineRule="auto"/>
+        <w:ind w:left="993" w:hanging="284"/>
+        <w:rPr>
+          <w:rFonts w:ascii="Times New Roman" w:hAnsi="Times New Roman" w:cs="Times New Roman"/>
+          <w:sz w:val="28"/>
+          <w:szCs w:val="28"/>
+          <w:lang w:val="en-US"/>
+        </w:rPr>
+      </w:pPr>
+      <w:r>
+        <w:rPr>
+          <w:rFonts w:ascii="Times New Roman" w:hAnsi="Times New Roman" w:cs="Times New Roman"/>
+          <w:b/>
+          <w:bCs/>
+          <w:sz w:val="28"/>
+          <w:szCs w:val="28"/>
+          <w:lang w:val="en-US"/>
+        </w:rPr>
+        <w:t>3NF:</w:t>
+      </w:r>
+      <w:r>
+        <w:rPr>
+          <w:rFonts w:ascii="Times New Roman" w:hAnsi="Times New Roman" w:cs="Times New Roman"/>
+          <w:sz w:val="28"/>
+          <w:szCs w:val="28"/>
+          <w:lang w:val="en-US"/>
+        </w:rPr>
+        <w:t xml:space="preserve"> Отношение находится в 3NF, если оно находится в 2NF и не содержит транзитивных зависимостей. Моя модель не удовлетворяет </w:t>
+      </w:r>
+      <w:r>
+        <w:rPr>
+          <w:rFonts w:ascii="Times New Roman" w:hAnsi="Times New Roman" w:cs="Times New Roman"/>
+          <w:sz w:val="28"/>
+          <w:szCs w:val="28"/>
+          <w:lang w:val="en-US"/>
+        </w:rPr>
+        <w:lastRenderedPageBreak/>
+        <w:t>3NF, так как все неключевые атрибуты напрямую зависят от первичных ключей.</w:t>
+      </w:r>
+    </w:p>
+    <w:p>
+      <w:pPr>
+        <w:pStyle w:val="a7"/>
+        <w:numPr>
+          <w:ilvl w:val="0"/>
+          <w:numId w:val="31"/>
+        </w:numPr>
+        <w:spacing w:line="360" w:lineRule="auto"/>
+        <w:ind w:left="993" w:hanging="284"/>
+        <w:rPr>
+          <w:rFonts w:ascii="Times New Roman" w:hAnsi="Times New Roman" w:cs="Times New Roman"/>
+          <w:sz w:val="28"/>
+          <w:szCs w:val="28"/>
+          <w:lang w:val="en-US"/>
+        </w:rPr>
+      </w:pPr>
+      <w:r>
+        <w:rPr>
+          <w:rFonts w:ascii="Times New Roman" w:hAnsi="Times New Roman" w:cs="Times New Roman"/>
+          <w:b/>
+          <w:bCs/>
+          <w:sz w:val="28"/>
+          <w:szCs w:val="28"/>
+          <w:lang w:val="en-US"/>
+        </w:rPr>
+        <w:t>BCNF:</w:t>
+      </w:r>
+      <w:r>
+        <w:rPr>
+          <w:rFonts w:ascii="Times New Roman" w:hAnsi="Times New Roman" w:cs="Times New Roman"/>
+          <w:sz w:val="28"/>
+          <w:szCs w:val="28"/>
+          <w:lang w:val="en-US"/>
+        </w:rPr>
+        <w:t xml:space="preserve"> Отношение находится в BCNF, если для каждой функциональной зависимости X -&gt; Y, X является </w:t>
+      </w:r>
+      <w:proofErr w:type="spellStart"/>
+      <w:r>
+        <w:rPr>
+          <w:rFonts w:ascii="Times New Roman" w:hAnsi="Times New Roman" w:cs="Times New Roman"/>
+          <w:sz w:val="28"/>
+          <w:szCs w:val="28"/>
+          <w:lang w:val="en-US"/>
+        </w:rPr>
+        <w:t>суперключом</w:t>
+      </w:r>
+      <w:proofErr w:type="spellEnd"/>
+      <w:r>
+        <w:rPr>
+          <w:rFonts w:ascii="Times New Roman" w:hAnsi="Times New Roman" w:cs="Times New Roman"/>
+          <w:sz w:val="28"/>
+          <w:szCs w:val="28"/>
+          <w:lang w:val="en-US"/>
+        </w:rPr>
+        <w:t xml:space="preserve">. Моя модель удовлетворяет BCNF, так как для всех функциональных </w:t>
+      </w:r>
+      <w:proofErr w:type="spellStart"/>
+      <w:r>
+        <w:rPr>
+          <w:rFonts w:ascii="Times New Roman" w:hAnsi="Times New Roman" w:cs="Times New Roman"/>
+          <w:sz w:val="28"/>
+          <w:szCs w:val="28"/>
+          <w:lang w:val="en-US"/>
+        </w:rPr>
+        <w:t>зависимостей</w:t>
+      </w:r>
+      <w:proofErr w:type="spellEnd"/>
+      <w:r>
+        <w:rPr>
+          <w:rFonts w:ascii="Times New Roman" w:hAnsi="Times New Roman" w:cs="Times New Roman"/>
+          <w:sz w:val="28"/>
+          <w:szCs w:val="28"/>
+          <w:lang w:val="en-US"/>
+        </w:rPr>
+        <w:t xml:space="preserve"> X </w:t>
+      </w:r>
+      <w:proofErr w:type="spellStart"/>
+      <w:r>
+        <w:rPr>
+          <w:rFonts w:ascii="Times New Roman" w:hAnsi="Times New Roman" w:cs="Times New Roman"/>
+          <w:sz w:val="28"/>
+          <w:szCs w:val="28"/>
+          <w:lang w:val="en-US"/>
+        </w:rPr>
+        <w:t>является</w:t>
+      </w:r>
+      <w:proofErr w:type="spellEnd"/>
+      <w:r>
+        <w:rPr>
+          <w:rFonts w:ascii="Times New Roman" w:hAnsi="Times New Roman" w:cs="Times New Roman"/>
+          <w:sz w:val="28"/>
+          <w:szCs w:val="28"/>
+          <w:lang w:val="en-US"/>
+        </w:rPr>
+        <w:t xml:space="preserve"> </w:t>
+      </w:r>
+      <w:proofErr w:type="spellStart"/>
+      <w:r>
+        <w:rPr>
+          <w:rFonts w:ascii="Times New Roman" w:hAnsi="Times New Roman" w:cs="Times New Roman"/>
+          <w:sz w:val="28"/>
+          <w:szCs w:val="28"/>
+          <w:lang w:val="en-US"/>
+        </w:rPr>
+        <w:t>суперключом</w:t>
+      </w:r>
+      <w:proofErr w:type="spellEnd"/>
+      <w:r>
+        <w:rPr>
+          <w:rFonts w:ascii="Times New Roman" w:hAnsi="Times New Roman" w:cs="Times New Roman"/>
+          <w:sz w:val="28"/>
+          <w:szCs w:val="28"/>
+          <w:lang w:val="en-US"/>
+        </w:rPr>
+        <w:t>.</w:t>
+      </w:r>
+    </w:p>
+    <w:p>
+      <w:pPr>
+        <w:pStyle w:val="2"/>
+        <w:spacing w:line="360" w:lineRule="auto"/>
+        <w:jc w:val="center"/>
+        <w:rPr>
+          <w:rFonts w:ascii="Times New Roman" w:hAnsi="Times New Roman" w:cs="Times New Roman"/>
+          <w:b/>
+          <w:bCs/>
+          <w:color w:val="000000" w:themeColor="text1"/>
+          <w:sz w:val="28"/>
+          <w:szCs w:val="28"/>
+        </w:rPr>
+      </w:pPr>
+      <w:bookmarkStart w:id="4" w:name="_Toc195033820"/>
+      <w:proofErr w:type="spellStart"/>
+      <w:r>
+        <w:rPr>
+          <w:rFonts w:ascii="Times New Roman" w:hAnsi="Times New Roman" w:cs="Times New Roman"/>
+          <w:b/>
+          <w:bCs/>
+          <w:color w:val="000000" w:themeColor="text1"/>
+          <w:sz w:val="28"/>
+          <w:szCs w:val="28"/>
+        </w:rPr>
+        <w:t>Денормализация</w:t>
+      </w:r>
+      <w:bookmarkEnd w:id="4"/>
+      <w:proofErr w:type="spellEnd"/>
+    </w:p>
+    <w:p>
+      <w:pPr>
+        <w:pStyle w:val="a7"/>
+        <w:numPr>
+          <w:ilvl w:val="0"/>
+          <w:numId w:val="32"/>
+        </w:numPr>
+        <w:spacing w:line="360" w:lineRule="auto"/>
+        <w:ind w:left="993" w:hanging="284"/>
+        <w:rPr>
+          <w:rFonts w:ascii="Times New Roman" w:hAnsi="Times New Roman" w:cs="Times New Roman"/>
+          <w:sz w:val="28"/>
+          <w:szCs w:val="28"/>
+          <w:lang w:val="en-US"/>
+        </w:rPr>
+      </w:pPr>
+      <w:r>
+        <w:rPr>
+          <w:rFonts w:ascii="Times New Roman" w:hAnsi="Times New Roman" w:cs="Times New Roman"/>
+          <w:b/>
+          <w:bCs/>
+          <w:sz w:val="28"/>
+          <w:szCs w:val="28"/>
+          <w:lang w:val="en-US"/>
+        </w:rPr>
+        <w:t>Добавление избыточных атрибутов:</w:t>
+      </w:r>
+      <w:r>
+        <w:rPr>
+          <w:rFonts w:ascii="Times New Roman" w:hAnsi="Times New Roman" w:cs="Times New Roman"/>
+          <w:sz w:val="28"/>
+          <w:szCs w:val="28"/>
+          <w:lang w:val="en-US"/>
+        </w:rPr>
+        <w:t xml:space="preserve"> в некоторых случаях можно улучшить производительность благодаря добавлению избыточных атрибутов. Например, можно добавить атрибут </w:t>
+      </w:r>
+      <w:r>
+        <w:rPr>
+          <w:rFonts w:ascii="Times New Roman" w:hAnsi="Times New Roman" w:cs="Times New Roman"/>
+          <w:b/>
+          <w:bCs/>
+          <w:sz w:val="28"/>
+          <w:szCs w:val="28"/>
+          <w:lang w:val="en-US"/>
+        </w:rPr>
+        <w:t>emotion_count</w:t>
+      </w:r>
+      <w:r>
+        <w:rPr>
+          <w:rFonts w:ascii="Times New Roman" w:hAnsi="Times New Roman" w:cs="Times New Roman"/>
+          <w:sz w:val="28"/>
+          <w:szCs w:val="28"/>
+          <w:lang w:val="en-US"/>
+        </w:rPr>
+        <w:t xml:space="preserve"> в </w:t>
+      </w:r>
+      <w:r>
+        <w:rPr>
+          <w:rFonts w:ascii="Times New Roman" w:hAnsi="Times New Roman" w:cs="Times New Roman"/>
+          <w:b/>
+          <w:bCs/>
+          <w:sz w:val="28"/>
+          <w:szCs w:val="28"/>
+          <w:lang w:val="en-US"/>
+        </w:rPr>
+        <w:t>s</w:t>
+      </w:r>
+      <w:proofErr w:type="spellStart"/>
+      <w:r>
+        <w:rPr>
+          <w:rFonts w:ascii="Times New Roman" w:hAnsi="Times New Roman" w:cs="Times New Roman"/>
+          <w:b/>
+          <w:bCs/>
+          <w:sz w:val="28"/>
+          <w:szCs w:val="28"/>
+          <w:lang w:val="en-US"/>
+        </w:rPr>
+        <w:t>ensient</w:t>
+      </w:r>
+      <w:proofErr w:type="spellEnd"/>
+      <w:r>
+        <w:rPr>
+          <w:rFonts w:ascii="Times New Roman" w:hAnsi="Times New Roman" w:cs="Times New Roman"/>
+          <w:b/>
+          <w:bCs/>
+          <w:sz w:val="28"/>
+          <w:szCs w:val="28"/>
+          <w:lang w:val="en-US"/>
+        </w:rPr>
+        <w:t>_creature</w:t>
+      </w:r>
+      <w:r>
+        <w:rPr>
+          <w:rFonts w:ascii="Times New Roman" w:hAnsi="Times New Roman" w:cs="Times New Roman"/>
+          <w:sz w:val="28"/>
+          <w:szCs w:val="28"/>
+          <w:lang w:val="en-US"/>
+        </w:rPr>
+        <w:t>, чтобы получать количество чувств, которые существо испытывает прямо сейчас.</w:t>
+      </w:r>
+    </w:p>
+    <w:p>
+      <w:pPr>
+        <w:pStyle w:val="a7"/>
+        <w:numPr>
+          <w:ilvl w:val="0"/>
+          <w:numId w:val="32"/>
+        </w:numPr>
+        <w:spacing w:line="360" w:lineRule="auto"/>
+        <w:ind w:left="993" w:hanging="284"/>
+        <w:rPr>
+          <w:rFonts w:ascii="Times New Roman" w:hAnsi="Times New Roman" w:cs="Times New Roman"/>
+          <w:sz w:val="28"/>
+          <w:szCs w:val="28"/>
+          <w:lang w:val="en-US"/>
+        </w:rPr>
+      </w:pPr>
+      <w:r>
+        <w:rPr>
+          <w:rFonts w:ascii="Times New Roman" w:hAnsi="Times New Roman" w:cs="Times New Roman"/>
+          <w:b/>
+          <w:bCs/>
+          <w:sz w:val="28"/>
+          <w:szCs w:val="28"/>
+          <w:lang w:val="en-US"/>
+        </w:rPr>
+        <w:t>Объединение связанных таблиц:</w:t>
+      </w:r>
+      <w:r>
+        <w:rPr>
+          <w:rFonts w:ascii="Times New Roman" w:hAnsi="Times New Roman" w:cs="Times New Roman"/>
+          <w:sz w:val="28"/>
+          <w:szCs w:val="28"/>
+          <w:lang w:val="en-US"/>
+        </w:rPr>
+        <w:t xml:space="preserve"> в некоторых случаях объединение таблиц может уменьшить количество операций JOIN, то есть уменьшить время обработки запросов. В моей схеме можно рассмотреть объединение таблиц </w:t>
+      </w:r>
+      <w:r>
+        <w:rPr>
+          <w:rFonts w:ascii="Times New Roman" w:hAnsi="Times New Roman" w:cs="Times New Roman"/>
+          <w:b/>
+          <w:bCs/>
+          <w:sz w:val="28"/>
+          <w:szCs w:val="28"/>
+          <w:lang w:val="en-US"/>
+        </w:rPr>
+        <w:t>thought</w:t>
+      </w:r>
+      <w:r>
+        <w:rPr>
+          <w:rFonts w:ascii="Times New Roman" w:hAnsi="Times New Roman" w:cs="Times New Roman"/>
+          <w:sz w:val="28"/>
+          <w:szCs w:val="28"/>
+          <w:lang w:val="en-US"/>
+        </w:rPr>
+        <w:t xml:space="preserve"> и </w:t>
+      </w:r>
+      <w:r>
+        <w:rPr>
+          <w:rFonts w:ascii="Times New Roman" w:hAnsi="Times New Roman" w:cs="Times New Roman"/>
+          <w:b/>
+          <w:bCs/>
+          <w:sz w:val="28"/>
+          <w:szCs w:val="28"/>
+          <w:lang w:val="en-US"/>
+        </w:rPr>
+        <w:t>reason</w:t>
+      </w:r>
+      <w:r>
+        <w:rPr>
+          <w:rFonts w:ascii="Times New Roman" w:hAnsi="Times New Roman" w:cs="Times New Roman"/>
+          <w:sz w:val="28"/>
+          <w:szCs w:val="28"/>
+          <w:lang w:val="en-US"/>
+        </w:rPr>
+        <w:t>, если часто необходимо узнать тип причины (</w:t>
+      </w:r>
+      <w:proofErr w:type="gramStart"/>
+      <w:r>
+        <w:rPr>
+          <w:rFonts w:ascii="Times New Roman" w:hAnsi="Times New Roman" w:cs="Times New Roman"/>
+          <w:b/>
+          <w:bCs/>
+          <w:sz w:val="28"/>
+          <w:szCs w:val="28"/>
+          <w:lang w:val="en-US"/>
+        </w:rPr>
+        <w:t>reason</w:t>
+      </w:r>
+      <w:proofErr w:type="spellStart"/>
+      <w:r>
+        <w:rPr>
+          <w:rFonts w:ascii="Times New Roman" w:hAnsi="Times New Roman" w:cs="Times New Roman"/>
+          <w:b/>
+          <w:bCs/>
+          <w:sz w:val="28"/>
+          <w:szCs w:val="28"/>
+          <w:lang w:val="en-US"/>
+        </w:rPr>
+        <w:t>.type</w:t>
+      </w:r>
+      <w:proofErr w:type="gramEnd"/>
+      <w:r>
+        <w:rPr>
+          <w:rFonts w:ascii="Times New Roman" w:hAnsi="Times New Roman" w:cs="Times New Roman"/>
+          <w:sz w:val="28"/>
+          <w:szCs w:val="28"/>
+          <w:lang w:val="en-US"/>
+        </w:rPr>
+        <w:t>)</w:t>
+      </w:r>
+      <w:proofErr w:type="spellEnd"/>
+      <w:r>
+        <w:rPr>
+          <w:rFonts w:ascii="Times New Roman" w:hAnsi="Times New Roman" w:cs="Times New Roman"/>
+          <w:sz w:val="28"/>
+          <w:szCs w:val="28"/>
+          <w:lang w:val="en-US"/>
+        </w:rPr>
+        <w:t xml:space="preserve">, вызывающей мысль, без </w:t>
+      </w:r>
+      <w:proofErr w:type="spellStart"/>
+      <w:r>
+        <w:rPr>
+          <w:rFonts w:ascii="Times New Roman" w:hAnsi="Times New Roman" w:cs="Times New Roman"/>
+          <w:sz w:val="28"/>
+          <w:szCs w:val="28"/>
+          <w:lang w:val="en-US"/>
+        </w:rPr>
+        <w:t>обращения</w:t>
+      </w:r>
+      <w:proofErr w:type="spellEnd"/>
+      <w:r>
+        <w:rPr>
+          <w:rFonts w:ascii="Times New Roman" w:hAnsi="Times New Roman" w:cs="Times New Roman"/>
+          <w:sz w:val="28"/>
+          <w:szCs w:val="28"/>
+          <w:lang w:val="en-US"/>
+        </w:rPr>
+        <w:t xml:space="preserve"> к </w:t>
+      </w:r>
+      <w:proofErr w:type="spellStart"/>
+      <w:r>
+        <w:rPr>
+          <w:rFonts w:ascii="Times New Roman" w:hAnsi="Times New Roman" w:cs="Times New Roman"/>
+          <w:sz w:val="28"/>
+          <w:szCs w:val="28"/>
+          <w:lang w:val="en-US"/>
+        </w:rPr>
+        <w:t>таблице</w:t>
+      </w:r>
+      <w:proofErr w:type="spellEnd"/>
+      <w:r>
+        <w:rPr>
+          <w:rFonts w:ascii="Times New Roman" w:hAnsi="Times New Roman" w:cs="Times New Roman"/>
+          <w:sz w:val="28"/>
+          <w:szCs w:val="28"/>
+          <w:lang w:val="en-US"/>
+        </w:rPr>
+        <w:t xml:space="preserve"> </w:t>
+      </w:r>
+      <w:proofErr w:type="spellStart"/>
+      <w:r>
+        <w:rPr>
+          <w:rFonts w:ascii="Times New Roman" w:hAnsi="Times New Roman" w:cs="Times New Roman"/>
+          <w:sz w:val="28"/>
+          <w:szCs w:val="28"/>
+          <w:lang w:val="en-US"/>
+        </w:rPr>
+        <w:t>причин</w:t>
+      </w:r>
+      <w:proofErr w:type="spellEnd"/>
+      <w:r>
+        <w:rPr>
+          <w:rFonts w:ascii="Times New Roman" w:hAnsi="Times New Roman" w:cs="Times New Roman"/>
+          <w:sz w:val="28"/>
+          <w:szCs w:val="28"/>
+          <w:lang w:val="en-US"/>
+        </w:rPr>
+        <w:t>.</w:t>
+      </w:r>
+    </w:p>
+    <w:p>
+      <w:pPr>
+        <w:spacing w:line="360" w:lineRule="auto"/>
+        <w:rPr>
+          <w:rFonts w:ascii="Times New Roman" w:hAnsi="Times New Roman" w:cs="Times New Roman"/>
+          <w:sz w:val="28"/>
+          <w:szCs w:val="28"/>
+        </w:rPr>
+      </w:pPr>
+      <w:r>
+        <w:rPr>
+          <w:rFonts w:ascii="Times New Roman" w:hAnsi="Times New Roman" w:cs="Times New Roman"/>
+          <w:noProof/>
+          <w:sz w:val="28"/>
+          <w:szCs w:val="28"/>
+        </w:rPr>
+        <w:drawing>
+          <wp:inline distT="0" distB="0" distL="0" distR="0" wp14:anchorId="4C19483B" wp14:editId="033F43D9">
+            <wp:extent cx="5939790" cy="2411506"/>
+            <wp:effectExtent l="0" t="0" r="3810" b="1905"/>
+            <wp:docPr id="1741749834" name="Рисунок 1" descr="Изображение выглядит как диаграмма, текст, План, линия&#10;&#10;Контент, сгенерированный ИИ, может содержать ошибки."/>
+            <wp:cNvGraphicFramePr>
+              <a:graphicFrameLocks xmlns:a="http://schemas.openxmlformats.org/drawingml/2006/main" noChangeAspect="1"/>
+            </wp:cNvGraphicFramePr>
+            <a:graphic xmlns:a="http://schemas.openxmlformats.org/drawingml/2006/main">
+              <a:graphicData uri="http://schemas.openxmlformats.org/drawingml/2006/picture">
+                <pic:pic xmlns:pic="http://schemas.openxmlformats.org/drawingml/2006/picture">
+                  <pic:nvPicPr>
+                    <pic:cNvPr id="1741749834" name="Рисунок 1" descr="Изображение выглядит как диаграмма, текст, План, линия&#10;&#10;Контент, сгенерированный ИИ, может содержать ошибки."/>
+                    <pic:cNvPicPr/>
+                  </pic:nvPicPr>
+                  <pic:blipFill>
+                    <a:blip r:embed="rId8" cstate="print">
+                      <a:extLst>
+                        <a:ext uri="{28A0092B-C50C-407E-A947-70E740481C1C}">
+                          <a14:useLocalDpi xmlns:a14="http://schemas.microsoft.com/office/drawing/2010/main" val="0"/>
+                        </a:ext>
+                      </a:extLst>
+                    </a:blip>
+                    <a:stretch>
+                      <a:fillRect/>
+                    </a:stretch>
+                  </pic:blipFill>
+                  <pic:spPr>
+                    <a:xfrm>
+                      <a:off x="0" y="0"/>
+                      <a:ext cx="6025550" cy="2446324"/>
+                    </a:xfrm>
+                    <a:prstGeom prst="rect">
+                      <a:avLst/>
+                    </a:prstGeom>
+                  </pic:spPr>
+                </pic:pic>
+              </a:graphicData>
+            </a:graphic>
+          </wp:inline>
+        </w:drawing>
+      </w:r>
+    </w:p>
+    <w:p>
+      <w:pPr>
+        <w:rPr>
+          <w:rFonts w:ascii="Times New Roman" w:hAnsi="Times New Roman" w:cs="Times New Roman"/>
+          <w:sz w:val="28"/>
+          <w:szCs w:val="28"/>
+        </w:rPr>
+      </w:pPr>
+      <w:r>
+        <w:rPr>
+          <w:rFonts w:ascii="Times New Roman" w:hAnsi="Times New Roman" w:cs="Times New Roman"/>
+          <w:sz w:val="28"/>
+          <w:szCs w:val="28"/>
+        </w:rPr>
+        <w:br w:type="page"/>
+      </w:r>
+    </w:p>
+    <w:p>
+      <w:pPr>
+        <w:pStyle w:val="2"/>
+        <w:spacing w:line="360" w:lineRule="auto"/>
+        <w:jc w:val="center"/>
+        <w:rPr>
+          <w:rFonts w:ascii="Times New Roman" w:hAnsi="Times New Roman" w:cs="Times New Roman"/>
+          <w:b/>
+          <w:bCs/>
+          <w:color w:val="000000" w:themeColor="text1"/>
+          <w:sz w:val="28"/>
+          <w:szCs w:val="28"/>
+        </w:rPr>
+      </w:pPr>
+      <w:bookmarkStart w:id="5" w:name="_Toc195033821"/>
+      <w:r>
+        <w:rPr>
+          <w:rFonts w:ascii="Times New Roman" w:hAnsi="Times New Roman" w:cs="Times New Roman"/>
+          <w:b/>
+          <w:bCs/>
+          <w:color w:val="000000" w:themeColor="text1"/>
+          <w:sz w:val="28"/>
+          <w:szCs w:val="28"/>
+        </w:rPr>
+        <w:lastRenderedPageBreak/>
+        <w:t>Триггер</w:t>
+      </w:r>
+      <w:bookmarkEnd w:id="5"/>
+    </w:p>
+    <w:p>
+      <w:pPr>
+        <w:spacing w:line="360" w:lineRule="auto"/>
+        <w:jc w:val="both"/>
+        <w:rPr>
+          <w:rFonts w:ascii="Times New Roman" w:hAnsi="Times New Roman" w:cs="Times New Roman"/>
+          <w:sz w:val="28"/>
+          <w:szCs w:val="28"/>
+          <w:lang w:val="en-US"/>
+        </w:rPr>
+      </w:pPr>
+      <w:r>
+        <w:tab/>
+      </w:r>
+      <w:r>
+        <w:rPr>
+          <w:rFonts w:ascii="Times New Roman" w:hAnsi="Times New Roman" w:cs="Times New Roman"/>
+          <w:sz w:val="28"/>
+          <w:szCs w:val="28"/>
+        </w:rPr>
+        <w:t>Когда у существа появляется эмоция с высокой интенсивностью (параметр “</w:t>
+      </w:r>
+      <w:r>
+        <w:rPr>
+          <w:rFonts w:ascii="Times New Roman" w:hAnsi="Times New Roman" w:cs="Times New Roman"/>
+          <w:sz w:val="28"/>
+          <w:szCs w:val="28"/>
+          <w:lang w:val="en-US"/>
+        </w:rPr>
+        <w:t>H</w:t>
+      </w:r>
+      <w:r>
+        <w:rPr>
+          <w:rFonts w:ascii="Times New Roman" w:hAnsi="Times New Roman" w:cs="Times New Roman"/>
+          <w:sz w:val="28"/>
+          <w:szCs w:val="28"/>
+        </w:rPr>
+        <w:t>”), то автоматически</w:t>
+      </w:r>
+      <w:r>
+        <w:rPr>
+          <w:rFonts w:ascii="Times New Roman" w:hAnsi="Times New Roman" w:cs="Times New Roman"/>
+          <w:sz w:val="28"/>
+          <w:szCs w:val="28"/>
+        </w:rPr>
+        <w:t xml:space="preserve"> </w:t>
+      </w:r>
+      <w:r>
+        <w:rPr>
+          <w:rFonts w:ascii="Times New Roman" w:hAnsi="Times New Roman" w:cs="Times New Roman"/>
+          <w:sz w:val="28"/>
+          <w:szCs w:val="28"/>
+        </w:rPr>
+        <w:t xml:space="preserve">создается событие, которое фиксирует факт сильного всплеска эмоций и связывает это событие с нужным существом. </w:t>
+      </w:r>
+      <w:proofErr w:type="spellStart"/>
+      <w:r>
+        <w:rPr>
+          <w:rFonts w:ascii="Times New Roman" w:hAnsi="Times New Roman" w:cs="Times New Roman"/>
+          <w:sz w:val="28"/>
+          <w:szCs w:val="28"/>
+          <w:lang w:val="en-US"/>
+        </w:rPr>
+        <w:t>Реализация</w:t>
+      </w:r>
+      <w:proofErr w:type="spellEnd"/>
+      <w:r>
+        <w:rPr>
+          <w:rFonts w:ascii="Times New Roman" w:hAnsi="Times New Roman" w:cs="Times New Roman"/>
+          <w:sz w:val="28"/>
+          <w:szCs w:val="28"/>
+          <w:lang w:val="en-US"/>
+        </w:rPr>
+        <w:t xml:space="preserve"> </w:t>
+      </w:r>
+      <w:proofErr w:type="spellStart"/>
+      <w:r>
+        <w:rPr>
+          <w:rFonts w:ascii="Times New Roman" w:hAnsi="Times New Roman" w:cs="Times New Roman"/>
+          <w:sz w:val="28"/>
+          <w:szCs w:val="28"/>
+          <w:lang w:val="en-US"/>
+        </w:rPr>
+        <w:t>на</w:t>
+      </w:r>
+      <w:proofErr w:type="spellEnd"/>
+      <w:r>
+        <w:rPr>
+          <w:rFonts w:ascii="Times New Roman" w:hAnsi="Times New Roman" w:cs="Times New Roman"/>
+          <w:sz w:val="28"/>
+          <w:szCs w:val="28"/>
+          <w:lang w:val="en-US"/>
+        </w:rPr>
+        <w:t xml:space="preserve"> </w:t>
+      </w:r>
+      <w:proofErr w:type="spellStart"/>
+      <w:r>
+        <w:rPr>
+          <w:rFonts w:ascii="Times New Roman" w:hAnsi="Times New Roman" w:cs="Times New Roman"/>
+          <w:sz w:val="28"/>
+          <w:szCs w:val="28"/>
+          <w:lang w:val="en-US"/>
+        </w:rPr>
+        <w:t>языке</w:t>
+      </w:r>
+      <w:proofErr w:type="spellEnd"/>
+      <w:r>
+        <w:rPr>
+          <w:rFonts w:ascii="Times New Roman" w:hAnsi="Times New Roman" w:cs="Times New Roman"/>
+          <w:sz w:val="28"/>
+          <w:szCs w:val="28"/>
+          <w:lang w:val="en-US"/>
+        </w:rPr>
+        <w:t xml:space="preserve"> SQL представлена в репозитории на </w:t>
+      </w:r>
+      <w:proofErr w:type="spellStart"/>
+      <w:r>
+        <w:rPr>
+          <w:rFonts w:ascii="Times New Roman" w:hAnsi="Times New Roman" w:cs="Times New Roman"/>
+          <w:sz w:val="28"/>
+          <w:szCs w:val="28"/>
+          <w:lang w:val="en-US"/>
+        </w:rPr>
+        <w:t>github</w:t>
+      </w:r>
+      <w:proofErr w:type="spellEnd"/>
+      <w:r>
+        <w:rPr>
+          <w:rFonts w:ascii="Times New Roman" w:hAnsi="Times New Roman" w:cs="Times New Roman"/>
+          <w:sz w:val="28"/>
+          <w:szCs w:val="28"/>
+          <w:lang w:val="en-US"/>
+        </w:rPr>
+        <w:t>:</w:t>
+      </w:r>
+    </w:p>
+    <w:p>
+      <w:pPr>
+        <w:spacing w:line="360" w:lineRule="auto"/>
+        <w:jc w:val="both"/>
+        <w:rPr>
+          <w:rFonts w:ascii="Times New Roman" w:hAnsi="Times New Roman" w:cs="Times New Roman"/>
+          <w:sz w:val="28"/>
+          <w:szCs w:val="28"/>
+          <w:lang w:val="en-US"/>
+        </w:rPr>
+      </w:pPr>
+      <w:hyperlink r:id="rId9" w:history="1">
         <w:r>
           <w:rPr>
-            <w:rStyle w:val="af0"/>
             <w:rFonts w:ascii="Times New Roman" w:hAnsi="Times New Roman" w:cs="Times New Roman"/>
             <w:sz w:val="28"/>
             <w:szCs w:val="28"/>
             <w:lang w:val="en-US"/>
           </w:rPr>
-          <w:t>https://github.com/Alvas07/ITMO/blob/main/2%20DataBases/Lab2/script.sql</w:t>
+          <w:t>https://github.com/Alvas07/ITMO/blob/main/2%20DataBases/Lab3/trigger.sql</w:t>
         </w:r>
       </w:hyperlink>
     </w:p>
@@ -1309,16 +3342,14 @@
       <w:pPr>
         <w:rPr>
           <w:rFonts w:ascii="Times New Roman" w:hAnsi="Times New Roman" w:cs="Times New Roman"/>
-          <w:color w:val="000000" w:themeColor="text1"/>
-          <w:sz w:val="28"/>
-          <w:szCs w:val="28"/>
-          <w:lang w:val="en-US"/>
-        </w:rPr>
-      </w:pPr>
-      <w:r>
-        <w:rPr>
-          <w:rFonts w:ascii="Times New Roman" w:hAnsi="Times New Roman" w:cs="Times New Roman"/>
-          <w:color w:val="000000" w:themeColor="text1"/>
+          <w:sz w:val="28"/>
+          <w:szCs w:val="28"/>
+          <w:lang w:val="en-US"/>
+        </w:rPr>
+      </w:pPr>
+      <w:r>
+        <w:rPr>
+          <w:rFonts w:ascii="Times New Roman" w:hAnsi="Times New Roman" w:cs="Times New Roman"/>
           <w:sz w:val="28"/>
           <w:szCs w:val="28"/>
           <w:lang w:val="en-US"/>
@@ -1340,7 +3371,7 @@
           <w:szCs w:val="28"/>
         </w:rPr>
       </w:pPr>
-      <w:bookmarkStart w:id="3" w:name="_Toc193817635"/>
+      <w:bookmarkStart w:id="6" w:name="_Toc195033822"/>
       <w:r>
         <w:rPr>
           <w:rFonts w:ascii="Times New Roman" w:hAnsi="Times New Roman" w:cs="Times New Roman"/>
@@ -1353,7 +3384,7 @@
         <w:lastRenderedPageBreak/>
         <w:t>Вывод</w:t>
       </w:r>
-      <w:bookmarkEnd w:id="3"/>
+      <w:bookmarkEnd w:id="6"/>
     </w:p>
     <w:p>
       <w:pPr>
@@ -1380,37 +3411,30 @@
           <w:sz w:val="28"/>
           <w:szCs w:val="28"/>
         </w:rPr>
-        <w:t xml:space="preserve">изучил синтаксис языка </w:t>
-      </w:r>
-      <w:r>
-        <w:rPr>
-          <w:rFonts w:ascii="Times New Roman" w:hAnsi="Times New Roman" w:cs="Times New Roman"/>
-          <w:sz w:val="28"/>
-          <w:szCs w:val="28"/>
-          <w:lang w:val="en-US"/>
-        </w:rPr>
-        <w:t>SQL</w:t>
-      </w:r>
-      <w:r>
-        <w:rPr>
-          <w:rFonts w:ascii="Times New Roman" w:hAnsi="Times New Roman" w:cs="Times New Roman"/>
-          <w:sz w:val="28"/>
-          <w:szCs w:val="28"/>
-        </w:rPr>
-        <w:t xml:space="preserve"> </w:t>
-      </w:r>
-      <w:r>
-        <w:rPr>
-          <w:rFonts w:ascii="Times New Roman" w:hAnsi="Times New Roman" w:cs="Times New Roman"/>
-          <w:sz w:val="28"/>
-          <w:szCs w:val="28"/>
-        </w:rPr>
-        <w:t>и научился создавать запросы к базе данных, используя подзапросы и соединения таблиц.</w:t>
+        <w:t xml:space="preserve">изучил понятия нормализации и </w:t>
+      </w:r>
+      <w:proofErr w:type="spellStart"/>
+      <w:r>
+        <w:rPr>
+          <w:rFonts w:ascii="Times New Roman" w:hAnsi="Times New Roman" w:cs="Times New Roman"/>
+          <w:sz w:val="28"/>
+          <w:szCs w:val="28"/>
+        </w:rPr>
+        <w:t>денормализации</w:t>
+      </w:r>
+      <w:proofErr w:type="spellEnd"/>
+      <w:r>
+        <w:rPr>
+          <w:rFonts w:ascii="Times New Roman" w:hAnsi="Times New Roman" w:cs="Times New Roman"/>
+          <w:sz w:val="28"/>
+          <w:szCs w:val="28"/>
+        </w:rPr>
+        <w:t>. Научился работать с функциями, триггерами и писать собственные.</w:t>
       </w:r>
     </w:p>
     <w:sectPr>
-      <w:footerReference w:type="even" r:id="rId9"/>
-      <w:footerReference w:type="default" r:id="rId10"/>
+      <w:footerReference w:type="even" r:id="rId10"/>
+      <w:footerReference w:type="default" r:id="rId11"/>
       <w:pgSz w:w="11906" w:h="16838"/>
       <w:pgMar w:top="1134" w:right="851" w:bottom="1134" w:left="1701" w:header="709" w:footer="709" w:gutter="0"/>
       <w:pgNumType w:start="1"/>
@@ -3831,6 +5855,119 @@
     </w:lvl>
   </w:abstractNum>
   <w:abstractNum w:abstractNumId="21" w15:restartNumberingAfterBreak="0">
+    <w:nsid w:val="640E31C2"/>
+    <w:multiLevelType w:val="hybridMultilevel"/>
+    <w:tmpl w:val="318C392E"/>
+    <w:lvl w:ilvl="0" w:tplc="04190001">
+      <w:start w:val="1"/>
+      <w:numFmt w:val="bullet"/>
+      <w:lvlText w:val=""/>
+      <w:lvlJc w:val="left"/>
+      <w:pPr>
+        <w:ind w:left="1426" w:hanging="360"/>
+      </w:pPr>
+      <w:rPr>
+        <w:rFonts w:ascii="Symbol" w:hAnsi="Symbol" w:hint="default"/>
+      </w:rPr>
+    </w:lvl>
+    <w:lvl w:ilvl="1" w:tplc="04190003" w:tentative="1">
+      <w:start w:val="1"/>
+      <w:numFmt w:val="bullet"/>
+      <w:lvlText w:val="o"/>
+      <w:lvlJc w:val="left"/>
+      <w:pPr>
+        <w:ind w:left="2146" w:hanging="360"/>
+      </w:pPr>
+      <w:rPr>
+        <w:rFonts w:ascii="Courier New" w:hAnsi="Courier New" w:cs="Courier New" w:hint="default"/>
+      </w:rPr>
+    </w:lvl>
+    <w:lvl w:ilvl="2" w:tplc="04190005" w:tentative="1">
+      <w:start w:val="1"/>
+      <w:numFmt w:val="bullet"/>
+      <w:lvlText w:val=""/>
+      <w:lvlJc w:val="left"/>
+      <w:pPr>
+        <w:ind w:left="2866" w:hanging="360"/>
+      </w:pPr>
+      <w:rPr>
+        <w:rFonts w:ascii="Wingdings" w:hAnsi="Wingdings" w:hint="default"/>
+      </w:rPr>
+    </w:lvl>
+    <w:lvl w:ilvl="3" w:tplc="04190001" w:tentative="1">
+      <w:start w:val="1"/>
+      <w:numFmt w:val="bullet"/>
+      <w:lvlText w:val=""/>
+      <w:lvlJc w:val="left"/>
+      <w:pPr>
+        <w:ind w:left="3586" w:hanging="360"/>
+      </w:pPr>
+      <w:rPr>
+        <w:rFonts w:ascii="Symbol" w:hAnsi="Symbol" w:hint="default"/>
+      </w:rPr>
+    </w:lvl>
+    <w:lvl w:ilvl="4" w:tplc="04190003" w:tentative="1">
+      <w:start w:val="1"/>
+      <w:numFmt w:val="bullet"/>
+      <w:lvlText w:val="o"/>
+      <w:lvlJc w:val="left"/>
+      <w:pPr>
+        <w:ind w:left="4306" w:hanging="360"/>
+      </w:pPr>
+      <w:rPr>
+        <w:rFonts w:ascii="Courier New" w:hAnsi="Courier New" w:cs="Courier New" w:hint="default"/>
+      </w:rPr>
+    </w:lvl>
+    <w:lvl w:ilvl="5" w:tplc="04190005" w:tentative="1">
+      <w:start w:val="1"/>
+      <w:numFmt w:val="bullet"/>
+      <w:lvlText w:val=""/>
+      <w:lvlJc w:val="left"/>
+      <w:pPr>
+        <w:ind w:left="5026" w:hanging="360"/>
+      </w:pPr>
+      <w:rPr>
+        <w:rFonts w:ascii="Wingdings" w:hAnsi="Wingdings" w:hint="default"/>
+      </w:rPr>
+    </w:lvl>
+    <w:lvl w:ilvl="6" w:tplc="04190001" w:tentative="1">
+      <w:start w:val="1"/>
+      <w:numFmt w:val="bullet"/>
+      <w:lvlText w:val=""/>
+      <w:lvlJc w:val="left"/>
+      <w:pPr>
+        <w:ind w:left="5746" w:hanging="360"/>
+      </w:pPr>
+      <w:rPr>
+        <w:rFonts w:ascii="Symbol" w:hAnsi="Symbol" w:hint="default"/>
+      </w:rPr>
+    </w:lvl>
+    <w:lvl w:ilvl="7" w:tplc="04190003" w:tentative="1">
+      <w:start w:val="1"/>
+      <w:numFmt w:val="bullet"/>
+      <w:lvlText w:val="o"/>
+      <w:lvlJc w:val="left"/>
+      <w:pPr>
+        <w:ind w:left="6466" w:hanging="360"/>
+      </w:pPr>
+      <w:rPr>
+        <w:rFonts w:ascii="Courier New" w:hAnsi="Courier New" w:cs="Courier New" w:hint="default"/>
+      </w:rPr>
+    </w:lvl>
+    <w:lvl w:ilvl="8" w:tplc="04190005" w:tentative="1">
+      <w:start w:val="1"/>
+      <w:numFmt w:val="bullet"/>
+      <w:lvlText w:val=""/>
+      <w:lvlJc w:val="left"/>
+      <w:pPr>
+        <w:ind w:left="7186" w:hanging="360"/>
+      </w:pPr>
+      <w:rPr>
+        <w:rFonts w:ascii="Wingdings" w:hAnsi="Wingdings" w:hint="default"/>
+      </w:rPr>
+    </w:lvl>
+  </w:abstractNum>
+  <w:abstractNum w:abstractNumId="22" w15:restartNumberingAfterBreak="0">
     <w:nsid w:val="6BB12D5C"/>
     <w:multiLevelType w:val="hybridMultilevel"/>
     <w:tmpl w:val="A170D824"/>
@@ -3916,7 +6053,7 @@
       </w:pPr>
     </w:lvl>
   </w:abstractNum>
-  <w:abstractNum w:abstractNumId="22" w15:restartNumberingAfterBreak="0">
+  <w:abstractNum w:abstractNumId="23" w15:restartNumberingAfterBreak="0">
     <w:nsid w:val="6C025AFE"/>
     <w:multiLevelType w:val="hybridMultilevel"/>
     <w:tmpl w:val="35C67A06"/>
@@ -4005,7 +6142,120 @@
       </w:pPr>
     </w:lvl>
   </w:abstractNum>
-  <w:abstractNum w:abstractNumId="23" w15:restartNumberingAfterBreak="0">
+  <w:abstractNum w:abstractNumId="24" w15:restartNumberingAfterBreak="0">
+    <w:nsid w:val="74D603D1"/>
+    <w:multiLevelType w:val="hybridMultilevel"/>
+    <w:tmpl w:val="45D0C0F6"/>
+    <w:lvl w:ilvl="0" w:tplc="04190001">
+      <w:start w:val="1"/>
+      <w:numFmt w:val="bullet"/>
+      <w:lvlText w:val=""/>
+      <w:lvlJc w:val="left"/>
+      <w:pPr>
+        <w:ind w:left="1429" w:hanging="360"/>
+      </w:pPr>
+      <w:rPr>
+        <w:rFonts w:ascii="Symbol" w:hAnsi="Symbol" w:hint="default"/>
+      </w:rPr>
+    </w:lvl>
+    <w:lvl w:ilvl="1" w:tplc="04190003" w:tentative="1">
+      <w:start w:val="1"/>
+      <w:numFmt w:val="bullet"/>
+      <w:lvlText w:val="o"/>
+      <w:lvlJc w:val="left"/>
+      <w:pPr>
+        <w:ind w:left="2149" w:hanging="360"/>
+      </w:pPr>
+      <w:rPr>
+        <w:rFonts w:ascii="Courier New" w:hAnsi="Courier New" w:cs="Courier New" w:hint="default"/>
+      </w:rPr>
+    </w:lvl>
+    <w:lvl w:ilvl="2" w:tplc="04190005" w:tentative="1">
+      <w:start w:val="1"/>
+      <w:numFmt w:val="bullet"/>
+      <w:lvlText w:val=""/>
+      <w:lvlJc w:val="left"/>
+      <w:pPr>
+        <w:ind w:left="2869" w:hanging="360"/>
+      </w:pPr>
+      <w:rPr>
+        <w:rFonts w:ascii="Wingdings" w:hAnsi="Wingdings" w:hint="default"/>
+      </w:rPr>
+    </w:lvl>
+    <w:lvl w:ilvl="3" w:tplc="04190001" w:tentative="1">
+      <w:start w:val="1"/>
+      <w:numFmt w:val="bullet"/>
+      <w:lvlText w:val=""/>
+      <w:lvlJc w:val="left"/>
+      <w:pPr>
+        <w:ind w:left="3589" w:hanging="360"/>
+      </w:pPr>
+      <w:rPr>
+        <w:rFonts w:ascii="Symbol" w:hAnsi="Symbol" w:hint="default"/>
+      </w:rPr>
+    </w:lvl>
+    <w:lvl w:ilvl="4" w:tplc="04190003" w:tentative="1">
+      <w:start w:val="1"/>
+      <w:numFmt w:val="bullet"/>
+      <w:lvlText w:val="o"/>
+      <w:lvlJc w:val="left"/>
+      <w:pPr>
+        <w:ind w:left="4309" w:hanging="360"/>
+      </w:pPr>
+      <w:rPr>
+        <w:rFonts w:ascii="Courier New" w:hAnsi="Courier New" w:cs="Courier New" w:hint="default"/>
+      </w:rPr>
+    </w:lvl>
+    <w:lvl w:ilvl="5" w:tplc="04190005" w:tentative="1">
+      <w:start w:val="1"/>
+      <w:numFmt w:val="bullet"/>
+      <w:lvlText w:val=""/>
+      <w:lvlJc w:val="left"/>
+      <w:pPr>
+        <w:ind w:left="5029" w:hanging="360"/>
+      </w:pPr>
+      <w:rPr>
+        <w:rFonts w:ascii="Wingdings" w:hAnsi="Wingdings" w:hint="default"/>
+      </w:rPr>
+    </w:lvl>
+    <w:lvl w:ilvl="6" w:tplc="04190001" w:tentative="1">
+      <w:start w:val="1"/>
+      <w:numFmt w:val="bullet"/>
+      <w:lvlText w:val=""/>
+      <w:lvlJc w:val="left"/>
+      <w:pPr>
+        <w:ind w:left="5749" w:hanging="360"/>
+      </w:pPr>
+      <w:rPr>
+        <w:rFonts w:ascii="Symbol" w:hAnsi="Symbol" w:hint="default"/>
+      </w:rPr>
+    </w:lvl>
+    <w:lvl w:ilvl="7" w:tplc="04190003" w:tentative="1">
+      <w:start w:val="1"/>
+      <w:numFmt w:val="bullet"/>
+      <w:lvlText w:val="o"/>
+      <w:lvlJc w:val="left"/>
+      <w:pPr>
+        <w:ind w:left="6469" w:hanging="360"/>
+      </w:pPr>
+      <w:rPr>
+        <w:rFonts w:ascii="Courier New" w:hAnsi="Courier New" w:cs="Courier New" w:hint="default"/>
+      </w:rPr>
+    </w:lvl>
+    <w:lvl w:ilvl="8" w:tplc="04190005" w:tentative="1">
+      <w:start w:val="1"/>
+      <w:numFmt w:val="bullet"/>
+      <w:lvlText w:val=""/>
+      <w:lvlJc w:val="left"/>
+      <w:pPr>
+        <w:ind w:left="7189" w:hanging="360"/>
+      </w:pPr>
+      <w:rPr>
+        <w:rFonts w:ascii="Wingdings" w:hAnsi="Wingdings" w:hint="default"/>
+      </w:rPr>
+    </w:lvl>
+  </w:abstractNum>
+  <w:abstractNum w:abstractNumId="25" w15:restartNumberingAfterBreak="0">
     <w:nsid w:val="77C336B9"/>
     <w:multiLevelType w:val="multilevel"/>
     <w:tmpl w:val="015EF1BE"/>
@@ -4151,7 +6401,7 @@
       </w:rPr>
     </w:lvl>
   </w:abstractNum>
-  <w:abstractNum w:abstractNumId="24" w15:restartNumberingAfterBreak="0">
+  <w:abstractNum w:abstractNumId="26" w15:restartNumberingAfterBreak="0">
     <w:nsid w:val="7CE81A96"/>
     <w:multiLevelType w:val="multilevel"/>
     <w:tmpl w:val="3036EDD6"/>
@@ -4300,7 +6550,7 @@
       </w:rPr>
     </w:lvl>
   </w:abstractNum>
-  <w:abstractNum w:abstractNumId="25" w15:restartNumberingAfterBreak="0">
+  <w:abstractNum w:abstractNumId="27" w15:restartNumberingAfterBreak="0">
     <w:nsid w:val="7CEF2660"/>
     <w:multiLevelType w:val="hybridMultilevel"/>
     <w:tmpl w:val="5532C0AE"/>
@@ -4386,7 +6636,120 @@
       </w:pPr>
     </w:lvl>
   </w:abstractNum>
-  <w:abstractNum w:abstractNumId="26" w15:restartNumberingAfterBreak="0">
+  <w:abstractNum w:abstractNumId="28" w15:restartNumberingAfterBreak="0">
+    <w:nsid w:val="7D4E62FB"/>
+    <w:multiLevelType w:val="hybridMultilevel"/>
+    <w:tmpl w:val="0F7C8D70"/>
+    <w:lvl w:ilvl="0" w:tplc="04190001">
+      <w:start w:val="1"/>
+      <w:numFmt w:val="bullet"/>
+      <w:lvlText w:val=""/>
+      <w:lvlJc w:val="left"/>
+      <w:pPr>
+        <w:ind w:left="720" w:hanging="360"/>
+      </w:pPr>
+      <w:rPr>
+        <w:rFonts w:ascii="Symbol" w:hAnsi="Symbol" w:hint="default"/>
+      </w:rPr>
+    </w:lvl>
+    <w:lvl w:ilvl="1" w:tplc="04190003" w:tentative="1">
+      <w:start w:val="1"/>
+      <w:numFmt w:val="bullet"/>
+      <w:lvlText w:val="o"/>
+      <w:lvlJc w:val="left"/>
+      <w:pPr>
+        <w:ind w:left="1440" w:hanging="360"/>
+      </w:pPr>
+      <w:rPr>
+        <w:rFonts w:ascii="Courier New" w:hAnsi="Courier New" w:cs="Courier New" w:hint="default"/>
+      </w:rPr>
+    </w:lvl>
+    <w:lvl w:ilvl="2" w:tplc="04190005" w:tentative="1">
+      <w:start w:val="1"/>
+      <w:numFmt w:val="bullet"/>
+      <w:lvlText w:val=""/>
+      <w:lvlJc w:val="left"/>
+      <w:pPr>
+        <w:ind w:left="2160" w:hanging="360"/>
+      </w:pPr>
+      <w:rPr>
+        <w:rFonts w:ascii="Wingdings" w:hAnsi="Wingdings" w:hint="default"/>
+      </w:rPr>
+    </w:lvl>
+    <w:lvl w:ilvl="3" w:tplc="04190001" w:tentative="1">
+      <w:start w:val="1"/>
+      <w:numFmt w:val="bullet"/>
+      <w:lvlText w:val=""/>
+      <w:lvlJc w:val="left"/>
+      <w:pPr>
+        <w:ind w:left="2880" w:hanging="360"/>
+      </w:pPr>
+      <w:rPr>
+        <w:rFonts w:ascii="Symbol" w:hAnsi="Symbol" w:hint="default"/>
+      </w:rPr>
+    </w:lvl>
+    <w:lvl w:ilvl="4" w:tplc="04190003" w:tentative="1">
+      <w:start w:val="1"/>
+      <w:numFmt w:val="bullet"/>
+      <w:lvlText w:val="o"/>
+      <w:lvlJc w:val="left"/>
+      <w:pPr>
+        <w:ind w:left="3600" w:hanging="360"/>
+      </w:pPr>
+      <w:rPr>
+        <w:rFonts w:ascii="Courier New" w:hAnsi="Courier New" w:cs="Courier New" w:hint="default"/>
+      </w:rPr>
+    </w:lvl>
+    <w:lvl w:ilvl="5" w:tplc="04190005" w:tentative="1">
+      <w:start w:val="1"/>
+      <w:numFmt w:val="bullet"/>
+      <w:lvlText w:val=""/>
+      <w:lvlJc w:val="left"/>
+      <w:pPr>
+        <w:ind w:left="4320" w:hanging="360"/>
+      </w:pPr>
+      <w:rPr>
+        <w:rFonts w:ascii="Wingdings" w:hAnsi="Wingdings" w:hint="default"/>
+      </w:rPr>
+    </w:lvl>
+    <w:lvl w:ilvl="6" w:tplc="04190001" w:tentative="1">
+      <w:start w:val="1"/>
+      <w:numFmt w:val="bullet"/>
+      <w:lvlText w:val=""/>
+      <w:lvlJc w:val="left"/>
+      <w:pPr>
+        <w:ind w:left="5040" w:hanging="360"/>
+      </w:pPr>
+      <w:rPr>
+        <w:rFonts w:ascii="Symbol" w:hAnsi="Symbol" w:hint="default"/>
+      </w:rPr>
+    </w:lvl>
+    <w:lvl w:ilvl="7" w:tplc="04190003" w:tentative="1">
+      <w:start w:val="1"/>
+      <w:numFmt w:val="bullet"/>
+      <w:lvlText w:val="o"/>
+      <w:lvlJc w:val="left"/>
+      <w:pPr>
+        <w:ind w:left="5760" w:hanging="360"/>
+      </w:pPr>
+      <w:rPr>
+        <w:rFonts w:ascii="Courier New" w:hAnsi="Courier New" w:cs="Courier New" w:hint="default"/>
+      </w:rPr>
+    </w:lvl>
+    <w:lvl w:ilvl="8" w:tplc="04190005" w:tentative="1">
+      <w:start w:val="1"/>
+      <w:numFmt w:val="bullet"/>
+      <w:lvlText w:val=""/>
+      <w:lvlJc w:val="left"/>
+      <w:pPr>
+        <w:ind w:left="6480" w:hanging="360"/>
+      </w:pPr>
+      <w:rPr>
+        <w:rFonts w:ascii="Wingdings" w:hAnsi="Wingdings" w:hint="default"/>
+      </w:rPr>
+    </w:lvl>
+  </w:abstractNum>
+  <w:abstractNum w:abstractNumId="29" w15:restartNumberingAfterBreak="0">
     <w:nsid w:val="7D754DA7"/>
     <w:multiLevelType w:val="multilevel"/>
     <w:tmpl w:val="3036EDD6"/>
@@ -4535,7 +6898,7 @@
       </w:rPr>
     </w:lvl>
   </w:abstractNum>
-  <w:abstractNum w:abstractNumId="27" w15:restartNumberingAfterBreak="0">
+  <w:abstractNum w:abstractNumId="30" w15:restartNumberingAfterBreak="0">
     <w:nsid w:val="7F7923DB"/>
     <w:multiLevelType w:val="multilevel"/>
     <w:tmpl w:val="3B906BE4"/>
@@ -4678,6 +7041,119 @@
       <w:rPr>
         <w:rFonts w:ascii="Wingdings" w:hAnsi="Wingdings" w:hint="default"/>
         <w:sz w:val="20"/>
+      </w:rPr>
+    </w:lvl>
+  </w:abstractNum>
+  <w:abstractNum w:abstractNumId="31" w15:restartNumberingAfterBreak="0">
+    <w:nsid w:val="7FBD374F"/>
+    <w:multiLevelType w:val="hybridMultilevel"/>
+    <w:tmpl w:val="013213F6"/>
+    <w:lvl w:ilvl="0" w:tplc="04190001">
+      <w:start w:val="1"/>
+      <w:numFmt w:val="bullet"/>
+      <w:lvlText w:val=""/>
+      <w:lvlJc w:val="left"/>
+      <w:pPr>
+        <w:ind w:left="1426" w:hanging="360"/>
+      </w:pPr>
+      <w:rPr>
+        <w:rFonts w:ascii="Symbol" w:hAnsi="Symbol" w:hint="default"/>
+      </w:rPr>
+    </w:lvl>
+    <w:lvl w:ilvl="1" w:tplc="04190003" w:tentative="1">
+      <w:start w:val="1"/>
+      <w:numFmt w:val="bullet"/>
+      <w:lvlText w:val="o"/>
+      <w:lvlJc w:val="left"/>
+      <w:pPr>
+        <w:ind w:left="2146" w:hanging="360"/>
+      </w:pPr>
+      <w:rPr>
+        <w:rFonts w:ascii="Courier New" w:hAnsi="Courier New" w:cs="Courier New" w:hint="default"/>
+      </w:rPr>
+    </w:lvl>
+    <w:lvl w:ilvl="2" w:tplc="04190005" w:tentative="1">
+      <w:start w:val="1"/>
+      <w:numFmt w:val="bullet"/>
+      <w:lvlText w:val=""/>
+      <w:lvlJc w:val="left"/>
+      <w:pPr>
+        <w:ind w:left="2866" w:hanging="360"/>
+      </w:pPr>
+      <w:rPr>
+        <w:rFonts w:ascii="Wingdings" w:hAnsi="Wingdings" w:hint="default"/>
+      </w:rPr>
+    </w:lvl>
+    <w:lvl w:ilvl="3" w:tplc="04190001" w:tentative="1">
+      <w:start w:val="1"/>
+      <w:numFmt w:val="bullet"/>
+      <w:lvlText w:val=""/>
+      <w:lvlJc w:val="left"/>
+      <w:pPr>
+        <w:ind w:left="3586" w:hanging="360"/>
+      </w:pPr>
+      <w:rPr>
+        <w:rFonts w:ascii="Symbol" w:hAnsi="Symbol" w:hint="default"/>
+      </w:rPr>
+    </w:lvl>
+    <w:lvl w:ilvl="4" w:tplc="04190003" w:tentative="1">
+      <w:start w:val="1"/>
+      <w:numFmt w:val="bullet"/>
+      <w:lvlText w:val="o"/>
+      <w:lvlJc w:val="left"/>
+      <w:pPr>
+        <w:ind w:left="4306" w:hanging="360"/>
+      </w:pPr>
+      <w:rPr>
+        <w:rFonts w:ascii="Courier New" w:hAnsi="Courier New" w:cs="Courier New" w:hint="default"/>
+      </w:rPr>
+    </w:lvl>
+    <w:lvl w:ilvl="5" w:tplc="04190005" w:tentative="1">
+      <w:start w:val="1"/>
+      <w:numFmt w:val="bullet"/>
+      <w:lvlText w:val=""/>
+      <w:lvlJc w:val="left"/>
+      <w:pPr>
+        <w:ind w:left="5026" w:hanging="360"/>
+      </w:pPr>
+      <w:rPr>
+        <w:rFonts w:ascii="Wingdings" w:hAnsi="Wingdings" w:hint="default"/>
+      </w:rPr>
+    </w:lvl>
+    <w:lvl w:ilvl="6" w:tplc="04190001" w:tentative="1">
+      <w:start w:val="1"/>
+      <w:numFmt w:val="bullet"/>
+      <w:lvlText w:val=""/>
+      <w:lvlJc w:val="left"/>
+      <w:pPr>
+        <w:ind w:left="5746" w:hanging="360"/>
+      </w:pPr>
+      <w:rPr>
+        <w:rFonts w:ascii="Symbol" w:hAnsi="Symbol" w:hint="default"/>
+      </w:rPr>
+    </w:lvl>
+    <w:lvl w:ilvl="7" w:tplc="04190003" w:tentative="1">
+      <w:start w:val="1"/>
+      <w:numFmt w:val="bullet"/>
+      <w:lvlText w:val="o"/>
+      <w:lvlJc w:val="left"/>
+      <w:pPr>
+        <w:ind w:left="6466" w:hanging="360"/>
+      </w:pPr>
+      <w:rPr>
+        <w:rFonts w:ascii="Courier New" w:hAnsi="Courier New" w:cs="Courier New" w:hint="default"/>
+      </w:rPr>
+    </w:lvl>
+    <w:lvl w:ilvl="8" w:tplc="04190005" w:tentative="1">
+      <w:start w:val="1"/>
+      <w:numFmt w:val="bullet"/>
+      <w:lvlText w:val=""/>
+      <w:lvlJc w:val="left"/>
+      <w:pPr>
+        <w:ind w:left="7186" w:hanging="360"/>
+      </w:pPr>
+      <w:rPr>
+        <w:rFonts w:ascii="Wingdings" w:hAnsi="Wingdings" w:hint="default"/>
       </w:rPr>
     </w:lvl>
   </w:abstractNum>
@@ -4706,7 +7182,7 @@
     <w:abstractNumId w:val="10"/>
   </w:num>
   <w:num w:numId="9" w16cid:durableId="644313462">
-    <w:abstractNumId w:val="22"/>
+    <w:abstractNumId w:val="23"/>
   </w:num>
   <w:num w:numId="10" w16cid:durableId="1475950958">
     <w:abstractNumId w:val="4"/>
@@ -4715,10 +7191,10 @@
     <w:abstractNumId w:val="15"/>
   </w:num>
   <w:num w:numId="12" w16cid:durableId="1473253599">
-    <w:abstractNumId w:val="21"/>
+    <w:abstractNumId w:val="22"/>
   </w:num>
   <w:num w:numId="13" w16cid:durableId="777061275">
-    <w:abstractNumId w:val="25"/>
+    <w:abstractNumId w:val="27"/>
   </w:num>
   <w:num w:numId="14" w16cid:durableId="1930775600">
     <w:abstractNumId w:val="2"/>
@@ -4736,19 +7212,19 @@
     <w:abstractNumId w:val="8"/>
   </w:num>
   <w:num w:numId="19" w16cid:durableId="1816411412">
-    <w:abstractNumId w:val="24"/>
+    <w:abstractNumId w:val="26"/>
   </w:num>
   <w:num w:numId="20" w16cid:durableId="667708976">
-    <w:abstractNumId w:val="26"/>
+    <w:abstractNumId w:val="29"/>
   </w:num>
   <w:num w:numId="21" w16cid:durableId="446316811">
     <w:abstractNumId w:val="16"/>
   </w:num>
   <w:num w:numId="22" w16cid:durableId="610866850">
-    <w:abstractNumId w:val="23"/>
+    <w:abstractNumId w:val="25"/>
   </w:num>
   <w:num w:numId="23" w16cid:durableId="1350597704">
-    <w:abstractNumId w:val="27"/>
+    <w:abstractNumId w:val="30"/>
   </w:num>
   <w:num w:numId="24" w16cid:durableId="2004236550">
     <w:abstractNumId w:val="18"/>
@@ -4764,6 +7240,18 @@
   </w:num>
   <w:num w:numId="28" w16cid:durableId="409737792">
     <w:abstractNumId w:val="11"/>
+  </w:num>
+  <w:num w:numId="29" w16cid:durableId="1805081202">
+    <w:abstractNumId w:val="31"/>
+  </w:num>
+  <w:num w:numId="30" w16cid:durableId="1793554809">
+    <w:abstractNumId w:val="21"/>
+  </w:num>
+  <w:num w:numId="31" w16cid:durableId="47999853">
+    <w:abstractNumId w:val="24"/>
+  </w:num>
+  <w:num w:numId="32" w16cid:durableId="20597931">
+    <w:abstractNumId w:val="28"/>
   </w:num>
 </w:numbering>
 </file>

</xml_diff>